<commit_message>
Updated to integrate logging and handling of the GUI and command line versions tightly together.
</commit_message>
<xml_diff>
--- a/Manifest V0-1 AW 20210129.docx
+++ b/Manifest V0-1 AW 20210129.docx
@@ -1,6 +1,6 @@
 
 <file path=word/document.xml><?xml version="1.0" encoding="utf-8"?>
-<w:document xmlns:wpc="http://schemas.microsoft.com/office/word/2010/wordprocessingCanvas" xmlns:cx="http://schemas.microsoft.com/office/drawing/2014/chartex" xmlns:cx1="http://schemas.microsoft.com/office/drawing/2015/9/8/chartex" xmlns:cx2="http://schemas.microsoft.com/office/drawing/2015/10/21/chartex" xmlns:cx3="http://schemas.microsoft.com/office/drawing/2016/5/9/chartex" xmlns:cx4="http://schemas.microsoft.com/office/drawing/2016/5/10/chartex" xmlns:cx5="http://schemas.microsoft.com/office/drawing/2016/5/11/chartex" xmlns:cx6="http://schemas.microsoft.com/office/drawing/2016/5/12/chartex" xmlns:cx7="http://schemas.microsoft.com/office/drawing/2016/5/13/chartex" xmlns:cx8="http://schemas.microsoft.com/office/drawing/2016/5/14/chartex" xmlns:mc="http://schemas.openxmlformats.org/markup-compatibility/2006" xmlns:aink="http://schemas.microsoft.com/office/drawing/2016/ink" xmlns:am3d="http://schemas.microsoft.com/office/drawing/2017/model3d" xmlns:o="urn:schemas-microsoft-com:office:office" xmlns:r="http://schemas.openxmlformats.org/officeDocument/2006/relationships" xmlns:m="http://schemas.openxmlformats.org/officeDocument/2006/math" xmlns:v="urn:schemas-microsoft-com:vml" xmlns:wp14="http://schemas.microsoft.com/office/word/2010/wordprocessingDrawing" xmlns:wp="http://schemas.openxmlformats.org/drawingml/2006/wordprocessingDrawing" xmlns:w10="urn:schemas-microsoft-com:office:word" xmlns:w="http://schemas.openxmlformats.org/wordprocessingml/2006/main" xmlns:w14="http://schemas.microsoft.com/office/word/2010/wordml" xmlns:w15="http://schemas.microsoft.com/office/word/2012/wordml" xmlns:w16cex="http://schemas.microsoft.com/office/word/2018/wordml/cex" xmlns:w16cid="http://schemas.microsoft.com/office/word/2016/wordml/cid" xmlns:w16="http://schemas.microsoft.com/office/word/2018/wordml" xmlns:w16se="http://schemas.microsoft.com/office/word/2015/wordml/symex" xmlns:wpg="http://schemas.microsoft.com/office/word/2010/wordprocessingGroup" xmlns:wpi="http://schemas.microsoft.com/office/word/2010/wordprocessingInk" xmlns:wne="http://schemas.microsoft.com/office/word/2006/wordml" xmlns:wps="http://schemas.microsoft.com/office/word/2010/wordprocessingShape" mc:Ignorable="w14 w15 w16se w16cid w16 w16cex wp14">
+<w:document xmlns:wpc="http://schemas.microsoft.com/office/word/2010/wordprocessingCanvas" xmlns:cx="http://schemas.microsoft.com/office/drawing/2014/chartex" xmlns:cx1="http://schemas.microsoft.com/office/drawing/2015/9/8/chartex" xmlns:cx2="http://schemas.microsoft.com/office/drawing/2015/10/21/chartex" xmlns:cx3="http://schemas.microsoft.com/office/drawing/2016/5/9/chartex" xmlns:cx4="http://schemas.microsoft.com/office/drawing/2016/5/10/chartex" xmlns:cx5="http://schemas.microsoft.com/office/drawing/2016/5/11/chartex" xmlns:cx6="http://schemas.microsoft.com/office/drawing/2016/5/12/chartex" xmlns:cx7="http://schemas.microsoft.com/office/drawing/2016/5/13/chartex" xmlns:cx8="http://schemas.microsoft.com/office/drawing/2016/5/14/chartex" xmlns:mc="http://schemas.openxmlformats.org/markup-compatibility/2006" xmlns:aink="http://schemas.microsoft.com/office/drawing/2016/ink" xmlns:am3d="http://schemas.microsoft.com/office/drawing/2017/model3d" xmlns:o="urn:schemas-microsoft-com:office:office" xmlns:r="http://schemas.openxmlformats.org/officeDocument/2006/relationships" xmlns:m="http://schemas.openxmlformats.org/officeDocument/2006/math" xmlns:v="urn:schemas-microsoft-com:vml" xmlns:wp14="http://schemas.microsoft.com/office/word/2010/wordprocessingDrawing" xmlns:wp="http://schemas.openxmlformats.org/drawingml/2006/wordprocessingDrawing" xmlns:w10="urn:schemas-microsoft-com:office:word" xmlns:w="http://schemas.openxmlformats.org/wordprocessingml/2006/main" xmlns:w14="http://schemas.microsoft.com/office/word/2010/wordml" xmlns:w15="http://schemas.microsoft.com/office/word/2012/wordml" xmlns:w16cex="http://schemas.microsoft.com/office/word/2018/wordml/cex" xmlns:w16cid="http://schemas.microsoft.com/office/word/2016/wordml/cid" xmlns:w16="http://schemas.microsoft.com/office/word/2018/wordml" xmlns:w16sdtdh="http://schemas.microsoft.com/office/word/2020/wordml/sdtdatahash" xmlns:w16se="http://schemas.microsoft.com/office/word/2015/wordml/symex" xmlns:wpg="http://schemas.microsoft.com/office/word/2010/wordprocessingGroup" xmlns:wpi="http://schemas.microsoft.com/office/word/2010/wordprocessingInk" xmlns:wne="http://schemas.microsoft.com/office/word/2006/wordml" xmlns:wps="http://schemas.microsoft.com/office/word/2010/wordprocessingShape" mc:Ignorable="w14 w15 w16se w16cid w16 w16cex w16sdtdh wp14">
   <w:body>
     <w:p>
       <w:pPr>
@@ -604,6 +604,11 @@
       </w:r>
     </w:p>
     <w:p>
+      <w:r>
+        <w:t>Double click on the ‘ManifestGUI.bat’ file.</w:t>
+      </w:r>
+    </w:p>
+    <w:p>
       <w:pPr>
         <w:pStyle w:val="Heading2"/>
       </w:pPr>
@@ -620,18 +625,18 @@
           <w:noProof/>
         </w:rPr>
         <w:drawing>
-          <wp:anchor distT="0" distB="0" distL="114300" distR="114300" simplePos="0" relativeHeight="251649024" behindDoc="0" locked="0" layoutInCell="1" allowOverlap="1" wp14:anchorId="35792193" wp14:editId="286FF1EA">
+          <wp:anchor distT="114935" distB="114935" distL="114300" distR="114300" simplePos="0" relativeHeight="251677696" behindDoc="0" locked="1" layoutInCell="1" allowOverlap="1" wp14:anchorId="416A4539" wp14:editId="169990A7">
             <wp:simplePos x="0" y="0"/>
             <wp:positionH relativeFrom="column">
-              <wp:posOffset>-41910</wp:posOffset>
+              <wp:posOffset>0</wp:posOffset>
             </wp:positionH>
-            <wp:positionV relativeFrom="paragraph">
-              <wp:posOffset>485140</wp:posOffset>
+            <wp:positionV relativeFrom="page">
+              <wp:posOffset>4535170</wp:posOffset>
             </wp:positionV>
-            <wp:extent cx="6120000" cy="4356000"/>
-            <wp:effectExtent l="0" t="0" r="0" b="6985"/>
-            <wp:wrapTopAndBottom/>
-            <wp:docPr id="2" name="Picture 2"/>
+            <wp:extent cx="6119495" cy="4100195"/>
+            <wp:effectExtent l="0" t="0" r="0" b="0"/>
+            <wp:wrapSquare wrapText="bothSides"/>
+            <wp:docPr id="9" name="Picture 9"/>
             <wp:cNvGraphicFramePr>
               <a:graphicFrameLocks xmlns:a="http://schemas.openxmlformats.org/drawingml/2006/main" noChangeAspect="1"/>
             </wp:cNvGraphicFramePr>
@@ -657,7 +662,7 @@
                   <pic:spPr>
                     <a:xfrm>
                       <a:off x="0" y="0"/>
-                      <a:ext cx="6120000" cy="4356000"/>
+                      <a:ext cx="6119495" cy="4100195"/>
                     </a:xfrm>
                     <a:prstGeom prst="rect">
                       <a:avLst/>
@@ -681,16 +686,31 @@
     </w:p>
     <w:p>
       <w:r>
-        <w:t>There are five fields that can be entered. The mandatory fields (Creator, Identifier, Directory &amp; Manifest) must contain data, and have red field names. The fields are:</w:t>
+        <w:lastRenderedPageBreak/>
+        <w:t xml:space="preserve">There are </w:t>
+      </w:r>
+      <w:r>
+        <w:t>six</w:t>
+      </w:r>
+      <w:r>
+        <w:t xml:space="preserve"> fields that can be entered. The mandatory fields (Creator, Identifier, Directory &amp; Manifest) must contain data, and have red field names.</w:t>
+      </w:r>
+      <w:r>
+        <w:t xml:space="preserve"> Note that the ‘GO’ button at the bottom of the window will not become active until all of the mandatory fields have been entered.</w:t>
       </w:r>
     </w:p>
     <w:p>
       <w:pPr>
-        <w:pStyle w:val="ListBullet"/>
-      </w:pPr>
-      <w:r>
-        <w:lastRenderedPageBreak/>
-        <w:t>Creator (Mandatory). A free text field that identifies you, the person creating the manifest. This could be your name or role.</w:t>
+        <w:keepNext/>
+      </w:pPr>
+      <w:r>
+        <w:t>The</w:t>
+      </w:r>
+      <w:r>
+        <w:t xml:space="preserve"> mandatory</w:t>
+      </w:r>
+      <w:r>
+        <w:t xml:space="preserve"> fields are:</w:t>
       </w:r>
     </w:p>
     <w:p>
@@ -698,7 +718,7 @@
         <w:pStyle w:val="ListBullet"/>
       </w:pPr>
       <w:r>
-        <w:t>Identifier (Mandatory). A free text field that identifies this manifest. In the PROV context this would typically identify the Transfer, Series, Consignment and Set.</w:t>
+        <w:t>Creator (Mandatory). A free text field that identifies you, the person creating the manifest. This could be your name or role.</w:t>
       </w:r>
     </w:p>
     <w:p>
@@ -706,7 +726,7 @@
         <w:pStyle w:val="ListBullet"/>
       </w:pPr>
       <w:r>
-        <w:t>Comment (Optional). A free text field in which the creator can make any comments necessary about the collection of digital objects included in this manifest.</w:t>
+        <w:t>Identifier (Mandatory). A free text field that identifies this manifest. In the PROV context this would typically identify the Transfer, Series, Consignment and Set.</w:t>
       </w:r>
     </w:p>
     <w:p>
@@ -714,15 +734,7 @@
         <w:pStyle w:val="ListBullet"/>
       </w:pPr>
       <w:r>
-        <w:t xml:space="preserve">Directory (Mandatory). The computer directory which contains the digital object to be included in the manifest. This can be entered as free text, or the ‘Browse’ button on the </w:t>
-      </w:r>
-      <w:proofErr w:type="gramStart"/>
-      <w:r>
-        <w:t>right hand</w:t>
-      </w:r>
-      <w:proofErr w:type="gramEnd"/>
-      <w:r>
-        <w:t xml:space="preserve"> side of the text field can be pressed to navigate to the directory.</w:t>
+        <w:t>Directory (Mandatory). The computer directory which contains the digital object to be included in the manifest. This can be entered as free text, or the ‘Browse’ button on the right hand side of the text field can be pressed to navigate to the directory.</w:t>
       </w:r>
     </w:p>
     <w:p>
@@ -731,6 +743,27 @@
       </w:pPr>
       <w:r>
         <w:t>Manifest (Mandatory). The name and location of the Manifest file to be created. Again, this can be entered as free text or the ‘Browse’ button next to it can be used to select or create a file. The file created must have the file extension ‘.xml’, but this will be set up by default if no file extension is entered.</w:t>
+      </w:r>
+    </w:p>
+    <w:p>
+      <w:r>
+        <w:t>The optional fields are:</w:t>
+      </w:r>
+    </w:p>
+    <w:p>
+      <w:pPr>
+        <w:pStyle w:val="ListBullet"/>
+      </w:pPr>
+      <w:r>
+        <w:t>Comment (Optional). A free text field in which the creator can make any comments necessary about the collection of digital objects included in this manifest.</w:t>
+      </w:r>
+    </w:p>
+    <w:p>
+      <w:pPr>
+        <w:pStyle w:val="ListBullet"/>
+      </w:pPr>
+      <w:r>
+        <w:t>Log File (Optional). The name and location of a log file to be created. This log file contains a copy of the logging generated during the run. You can use the ‘verbose’ option on the ‘Advanced Options’ to select more or less detail.</w:t>
       </w:r>
     </w:p>
     <w:p>
@@ -739,18 +772,18 @@
           <w:noProof/>
         </w:rPr>
         <w:drawing>
-          <wp:anchor distT="0" distB="114935" distL="114300" distR="114300" simplePos="0" relativeHeight="251661312" behindDoc="0" locked="1" layoutInCell="1" allowOverlap="1" wp14:anchorId="6432598C" wp14:editId="4F02C5CF">
+          <wp:anchor distT="114935" distB="114935" distL="114300" distR="114300" simplePos="0" relativeHeight="251678720" behindDoc="0" locked="1" layoutInCell="1" allowOverlap="1" wp14:anchorId="05A5A28A" wp14:editId="0EDBDA7E">
             <wp:simplePos x="0" y="0"/>
             <wp:positionH relativeFrom="column">
-              <wp:posOffset>-57150</wp:posOffset>
+              <wp:posOffset>0</wp:posOffset>
             </wp:positionH>
-            <wp:positionV relativeFrom="paragraph">
-              <wp:posOffset>448945</wp:posOffset>
+            <wp:positionV relativeFrom="page">
+              <wp:posOffset>4368800</wp:posOffset>
             </wp:positionV>
-            <wp:extent cx="6119495" cy="4355465"/>
-            <wp:effectExtent l="0" t="0" r="0" b="6985"/>
-            <wp:wrapTopAndBottom/>
-            <wp:docPr id="6" name="Picture 6"/>
+            <wp:extent cx="6119495" cy="4100195"/>
+            <wp:effectExtent l="0" t="0" r="0" b="0"/>
+            <wp:wrapSquare wrapText="bothSides"/>
+            <wp:docPr id="13" name="Picture 13"/>
             <wp:cNvGraphicFramePr>
               <a:graphicFrameLocks xmlns:a="http://schemas.openxmlformats.org/drawingml/2006/main" noChangeAspect="1"/>
             </wp:cNvGraphicFramePr>
@@ -776,7 +809,7 @@
                   <pic:spPr>
                     <a:xfrm>
                       <a:off x="0" y="0"/>
-                      <a:ext cx="6119495" cy="4355465"/>
+                      <a:ext cx="6119495" cy="4100195"/>
                     </a:xfrm>
                     <a:prstGeom prst="rect">
                       <a:avLst/>
@@ -800,6 +833,7 @@
     </w:p>
     <w:p>
       <w:r>
+        <w:lastRenderedPageBreak/>
         <w:t>To avoid having to re-enter the contents of the fields</w:t>
       </w:r>
       <w:r>
@@ -826,32 +860,22 @@
     </w:p>
     <w:p>
       <w:r>
-        <w:lastRenderedPageBreak/>
-        <w:t>Pressing the ‘GO’ button starts the creation of the manifest. This pops up the ‘Creating manifest progress’ window:</w:t>
-      </w:r>
-      <w:r>
-        <w:rPr>
-          <w:noProof/>
-        </w:rPr>
-        <w:t xml:space="preserve"> </w:t>
-      </w:r>
-      <w:r>
         <w:rPr>
           <w:noProof/>
         </w:rPr>
         <w:drawing>
-          <wp:anchor distT="0" distB="114935" distL="114300" distR="114300" simplePos="0" relativeHeight="251662336" behindDoc="0" locked="1" layoutInCell="1" allowOverlap="1" wp14:anchorId="325F0279" wp14:editId="7CA22A8A">
+          <wp:anchor distT="114935" distB="114935" distL="114300" distR="114300" simplePos="0" relativeHeight="251679744" behindDoc="0" locked="1" layoutInCell="1" allowOverlap="1" wp14:anchorId="07C2181D" wp14:editId="4B05F005">
             <wp:simplePos x="0" y="0"/>
             <wp:positionH relativeFrom="column">
-              <wp:posOffset>49530</wp:posOffset>
+              <wp:posOffset>-93345</wp:posOffset>
             </wp:positionH>
-            <wp:positionV relativeFrom="paragraph">
-              <wp:posOffset>323850</wp:posOffset>
+            <wp:positionV relativeFrom="page">
+              <wp:posOffset>1904365</wp:posOffset>
             </wp:positionV>
-            <wp:extent cx="5925185" cy="4154170"/>
-            <wp:effectExtent l="0" t="0" r="0" b="0"/>
+            <wp:extent cx="6119495" cy="4661535"/>
+            <wp:effectExtent l="0" t="0" r="0" b="5715"/>
             <wp:wrapTopAndBottom/>
-            <wp:docPr id="10" name="Picture 10"/>
+            <wp:docPr id="15" name="Picture 15"/>
             <wp:cNvGraphicFramePr>
               <a:graphicFrameLocks xmlns:a="http://schemas.openxmlformats.org/drawingml/2006/main" noChangeAspect="1"/>
             </wp:cNvGraphicFramePr>
@@ -877,7 +901,7 @@
                   <pic:spPr>
                     <a:xfrm>
                       <a:off x="0" y="0"/>
-                      <a:ext cx="5925185" cy="4154170"/>
+                      <a:ext cx="6119495" cy="4661535"/>
                     </a:xfrm>
                     <a:prstGeom prst="rect">
                       <a:avLst/>
@@ -895,15 +919,41 @@
           </wp:anchor>
         </w:drawing>
       </w:r>
+      <w:r>
+        <w:t>Pressing the ‘GO’ button starts the creation of the manifest. This pops up the ‘Creating manifest progress’ window:</w:t>
+      </w:r>
+      <w:r>
+        <w:rPr>
+          <w:noProof/>
+        </w:rPr>
+        <w:t xml:space="preserve"> </w:t>
+      </w:r>
     </w:p>
     <w:p>
       <w:r>
         <w:t>The text area in the centre of the window contains any status or error messages generated when creating the manifest.</w:t>
       </w:r>
+      <w:r>
+        <w:t xml:space="preserve"> The amount of information shown depends on the setting of the ‘verbose’ flag on the ‘Advanced Options’ tab. This and the following two screen shots were captured with the ‘verbose’ flag unticked.</w:t>
+      </w:r>
     </w:p>
     <w:p>
       <w:r>
-        <w:t>The first stage in creating the manifest is to count the number of files within the selected directory that will be included in the manifest. This stage is indicated by the text ‘Stage 1: counting objects’ in the ‘Errors and warnings’ panel. Underneath this panel the label ‘Done up to:’ indicates the file that is currently being counted; this gives an indication of how far the stage has progressed. Creation of the manifest can be cancelled at any time by pressing the close window icon (X) at the top of the window, or the ‘Cancel processing or close’ button at the foot.</w:t>
+        <w:t>The first stage in creating the manifest is to count the number of files within the selected directory that will be included in the manifest. This stage is indicated by the text ‘Stage 1: counting objects’ in the ‘Errors and warnings’ panel</w:t>
+      </w:r>
+      <w:r>
+        <w:t xml:space="preserve"> </w:t>
+      </w:r>
+      <w:r>
+        <w:t>(note that this window may appear and disappear very quickly if only a small number of files are to be included in the manifest)</w:t>
+      </w:r>
+      <w:r>
+        <w:t>. Underneath this panel the label ‘Done up to:’ indicates the file that is currently being counted; this gives an indication of how far the stage has progressed. Creation of the manifest can be cancelled at any time by pressing the close window icon (X) at the top of the window, or the ‘Cancel processing or close’ button at the foot.</w:t>
+      </w:r>
+    </w:p>
+    <w:p>
+      <w:r>
+        <w:t>Note that the error and status files are being logged to the file specified in the set-up window</w:t>
       </w:r>
     </w:p>
     <w:p>
@@ -913,18 +963,18 @@
         </w:rPr>
         <w:lastRenderedPageBreak/>
         <w:drawing>
-          <wp:anchor distT="0" distB="114935" distL="114300" distR="114300" simplePos="0" relativeHeight="251654144" behindDoc="0" locked="1" layoutInCell="1" allowOverlap="1" wp14:anchorId="12422A5E" wp14:editId="390EA68B">
+          <wp:anchor distT="114935" distB="114935" distL="114300" distR="114300" simplePos="0" relativeHeight="251680768" behindDoc="0" locked="1" layoutInCell="1" allowOverlap="1" wp14:anchorId="152ECA54" wp14:editId="6BDB2BEE">
             <wp:simplePos x="0" y="0"/>
             <wp:positionH relativeFrom="column">
-              <wp:posOffset>19050</wp:posOffset>
+              <wp:posOffset>-85090</wp:posOffset>
             </wp:positionH>
-            <wp:positionV relativeFrom="paragraph">
-              <wp:posOffset>491490</wp:posOffset>
+            <wp:positionV relativeFrom="page">
+              <wp:posOffset>1303655</wp:posOffset>
             </wp:positionV>
-            <wp:extent cx="5925185" cy="4154170"/>
-            <wp:effectExtent l="0" t="0" r="0" b="0"/>
+            <wp:extent cx="6119495" cy="4661535"/>
+            <wp:effectExtent l="0" t="0" r="0" b="5715"/>
             <wp:wrapTopAndBottom/>
-            <wp:docPr id="11" name="Picture 11"/>
+            <wp:docPr id="16" name="Picture 16"/>
             <wp:cNvGraphicFramePr>
               <a:graphicFrameLocks xmlns:a="http://schemas.openxmlformats.org/drawingml/2006/main" noChangeAspect="1"/>
             </wp:cNvGraphicFramePr>
@@ -950,7 +1000,7 @@
                   <pic:spPr>
                     <a:xfrm>
                       <a:off x="0" y="0"/>
-                      <a:ext cx="5925185" cy="4154170"/>
+                      <a:ext cx="6119495" cy="4661535"/>
                     </a:xfrm>
                     <a:prstGeom prst="rect">
                       <a:avLst/>
@@ -974,19 +1024,31 @@
     </w:p>
     <w:p>
       <w:r>
-        <w:t>The text in the Status panel will change to ‘Stage 2 processing – no errors or warnings generated yet’. This text will be removed if any warnings or errors are generated. Underneath the status panel, there are three pieces of progress information. On the right is the current count of the number of files processed out of the total to be processed (in this case the program is processing file 11317 of 19406 files). To the left of this is a progress bar indicating visually the progress (in this case, about half of the files have been processed). On the left the current file being processed is displayed.</w:t>
+        <w:t xml:space="preserve">The text in the Status panel will change to ‘Stage 2 processing – no errors or warnings generated yet’. This text will be removed if any warnings or errors are generated. Underneath the status panel, there are three pieces of progress information. On the right is the current count of the number of files processed out of the total to be processed (in this case the program is processing file </w:t>
+      </w:r>
+      <w:r>
+        <w:t>1432 of 9800</w:t>
+      </w:r>
+      <w:r>
+        <w:t xml:space="preserve"> files). To the left of this is a progress bar indicating visually the progress (in this case, about half of the files have been processed). On the left the current file being processed is displayed.</w:t>
       </w:r>
     </w:p>
     <w:p>
       <w:r>
-        <w:t>Again, creation of the manifest can be cancelled at any time by pressing the ‘X’ button or the ‘Cancel processing or close’ button.</w:t>
+        <w:t>Note that the error and status files are being logged to the file specified in the set-up window</w:t>
+      </w:r>
+      <w:r>
+        <w:t>.</w:t>
       </w:r>
     </w:p>
     <w:p>
-      <w:pPr>
-        <w:rPr>
-          <w:noProof/>
-        </w:rPr>
+      <w:r>
+        <w:t>Again, creation of the manifest can be cancelled at any time by pressing the ‘X’ button or the ‘Cancel processing or close’ button.</w:t>
+      </w:r>
+    </w:p>
+    <w:p>
+      <w:pPr>
+        <w:pageBreakBefore/>
       </w:pPr>
       <w:r>
         <w:rPr>
@@ -994,18 +1056,18 @@
         </w:rPr>
         <w:lastRenderedPageBreak/>
         <w:drawing>
-          <wp:anchor distT="0" distB="114935" distL="114300" distR="114300" simplePos="0" relativeHeight="251655168" behindDoc="0" locked="1" layoutInCell="1" allowOverlap="1" wp14:anchorId="0785D2A6" wp14:editId="070DAD91">
+          <wp:anchor distT="114935" distB="114935" distL="114300" distR="114300" simplePos="0" relativeHeight="251682816" behindDoc="0" locked="1" layoutInCell="1" allowOverlap="1" wp14:anchorId="08625B0E" wp14:editId="5D12CA67">
             <wp:simplePos x="0" y="0"/>
             <wp:positionH relativeFrom="column">
-              <wp:posOffset>80010</wp:posOffset>
+              <wp:posOffset>-76200</wp:posOffset>
             </wp:positionH>
-            <wp:positionV relativeFrom="paragraph">
-              <wp:posOffset>300990</wp:posOffset>
+            <wp:positionV relativeFrom="page">
+              <wp:posOffset>1362710</wp:posOffset>
             </wp:positionV>
-            <wp:extent cx="5925185" cy="4154170"/>
-            <wp:effectExtent l="0" t="0" r="0" b="0"/>
+            <wp:extent cx="6119495" cy="4661535"/>
+            <wp:effectExtent l="0" t="0" r="0" b="5715"/>
             <wp:wrapTopAndBottom/>
-            <wp:docPr id="12" name="Picture 12"/>
+            <wp:docPr id="24" name="Picture 24"/>
             <wp:cNvGraphicFramePr>
               <a:graphicFrameLocks xmlns:a="http://schemas.openxmlformats.org/drawingml/2006/main" noChangeAspect="1"/>
             </wp:cNvGraphicFramePr>
@@ -1031,7 +1093,7 @@
                   <pic:spPr>
                     <a:xfrm>
                       <a:off x="0" y="0"/>
-                      <a:ext cx="5925185" cy="4154170"/>
+                      <a:ext cx="6119495" cy="4661535"/>
                     </a:xfrm>
                     <a:prstGeom prst="rect">
                       <a:avLst/>
@@ -1050,59 +1112,37 @@
         </w:drawing>
       </w:r>
       <w:r>
-        <w:t>When creation of the manifest has been competed the progress screen will display:</w:t>
-      </w:r>
-      <w:r>
+        <w:t>If a log file had not been selected on the set-up screen, the label on the logging button will change to ‘Save the errors and warnings log’:</w:t>
+      </w:r>
+    </w:p>
+    <w:p>
+      <w:r>
+        <w:t>If the button is pressed at this point, a file select window will pop-up and allow a log file to be selected. All of the status messages will be captured in the log file (even those generated before a log file was selected). This can be done at any time until this window is closed, even after the generation of the manifest has been completed. Note that the log file is not generated until the processing is completed.</w:t>
+      </w:r>
+    </w:p>
+    <w:p>
+      <w:pPr>
         <w:rPr>
           <w:noProof/>
         </w:rPr>
-        <w:t xml:space="preserve"> </w:t>
-      </w:r>
-    </w:p>
-    <w:p>
-      <w:r>
-        <w:t>The text ‘Finished’ has been added to the status panel; the count</w:t>
-      </w:r>
-      <w:r>
-        <w:t xml:space="preserve"> shows that all files (‘19406/19406’) have been processed, and the progress bar is at 100%.</w:t>
-      </w:r>
-    </w:p>
-    <w:p>
-      <w:r>
-        <w:t>The manifest has been created and the window can be closed by pressing ‘X’ or ‘Cancel processing or close’.</w:t>
-      </w:r>
-    </w:p>
-    <w:p>
-      <w:pPr>
-        <w:pStyle w:val="Heading2"/>
-        <w:pageBreakBefore/>
-      </w:pPr>
-      <w:r>
-        <w:lastRenderedPageBreak/>
-        <w:t>Verifying</w:t>
-      </w:r>
-      <w:r>
-        <w:t xml:space="preserve"> a Manifest</w:t>
-      </w:r>
-    </w:p>
-    <w:p>
+      </w:pPr>
       <w:r>
         <w:rPr>
           <w:noProof/>
         </w:rPr>
         <w:drawing>
-          <wp:anchor distT="0" distB="114935" distL="114300" distR="114300" simplePos="0" relativeHeight="251664384" behindDoc="0" locked="1" layoutInCell="1" allowOverlap="1" wp14:anchorId="21FF65CD" wp14:editId="68B64306">
+          <wp:anchor distT="114935" distB="114935" distL="114300" distR="114300" simplePos="0" relativeHeight="251683840" behindDoc="0" locked="0" layoutInCell="1" allowOverlap="1" wp14:anchorId="4E8F584C" wp14:editId="60F2737A">
             <wp:simplePos x="0" y="0"/>
             <wp:positionH relativeFrom="column">
-              <wp:posOffset>-53975</wp:posOffset>
+              <wp:posOffset>-423</wp:posOffset>
             </wp:positionH>
             <wp:positionV relativeFrom="paragraph">
-              <wp:posOffset>438785</wp:posOffset>
+              <wp:posOffset>-6172623</wp:posOffset>
             </wp:positionV>
-            <wp:extent cx="6120000" cy="4586400"/>
-            <wp:effectExtent l="0" t="0" r="0" b="5080"/>
-            <wp:wrapTopAndBottom/>
-            <wp:docPr id="19" name="Picture 19"/>
+            <wp:extent cx="6120000" cy="4662000"/>
+            <wp:effectExtent l="0" t="0" r="0" b="5715"/>
+            <wp:wrapSquare wrapText="bothSides"/>
+            <wp:docPr id="26" name="Picture 26"/>
             <wp:cNvGraphicFramePr>
               <a:graphicFrameLocks xmlns:a="http://schemas.openxmlformats.org/drawingml/2006/main" noChangeAspect="1"/>
             </wp:cNvGraphicFramePr>
@@ -1128,7 +1168,7 @@
                   <pic:spPr>
                     <a:xfrm>
                       <a:off x="0" y="0"/>
-                      <a:ext cx="6120000" cy="4586400"/>
+                      <a:ext cx="6120000" cy="4662000"/>
                     </a:xfrm>
                     <a:prstGeom prst="rect">
                       <a:avLst/>
@@ -1147,145 +1187,7 @@
         </w:drawing>
       </w:r>
       <w:r>
-        <w:t>The initial screen of the Manifest GUI allows manifests to be created or verified. In the screen capture below, the ‘</w:t>
-      </w:r>
-      <w:r>
-        <w:t>Verify</w:t>
-      </w:r>
-      <w:r>
-        <w:t xml:space="preserve"> Manifest’ tab has been selected to </w:t>
-      </w:r>
-      <w:r>
-        <w:t>verify</w:t>
-      </w:r>
-      <w:r>
-        <w:t xml:space="preserve"> a manifest.</w:t>
-      </w:r>
-    </w:p>
-    <w:p>
-      <w:r>
-        <w:t>There are five fields that can be entered</w:t>
-      </w:r>
-      <w:r>
-        <w:t xml:space="preserve"> and one check box</w:t>
-      </w:r>
-      <w:r>
-        <w:t>. The mandatory fields (Directory &amp; Manifest) must contain data, and have red field names.</w:t>
-      </w:r>
-    </w:p>
-    <w:p>
-      <w:r>
-        <w:t xml:space="preserve">The fields </w:t>
-      </w:r>
-      <w:r>
-        <w:t xml:space="preserve">&amp; checkbox </w:t>
-      </w:r>
-      <w:r>
-        <w:t>are:</w:t>
-      </w:r>
-    </w:p>
-    <w:p>
-      <w:pPr>
-        <w:pStyle w:val="ListBullet"/>
-      </w:pPr>
-      <w:r>
-        <w:t>Directory (Mandatory). The computer directory which contains the digital object</w:t>
-      </w:r>
-      <w:r>
-        <w:t>s</w:t>
-      </w:r>
-      <w:r>
-        <w:t xml:space="preserve"> to be </w:t>
-      </w:r>
-      <w:r>
-        <w:t>verified</w:t>
-      </w:r>
-      <w:r>
-        <w:t xml:space="preserve"> </w:t>
-      </w:r>
-      <w:r>
-        <w:t>against</w:t>
-      </w:r>
-      <w:r>
-        <w:t xml:space="preserve"> the manifest. This can be entered as free text, or the ‘Browse’ button on the </w:t>
-      </w:r>
-      <w:proofErr w:type="gramStart"/>
-      <w:r>
-        <w:t>right hand</w:t>
-      </w:r>
-      <w:proofErr w:type="gramEnd"/>
-      <w:r>
-        <w:t xml:space="preserve"> side of the text field can be pressed to navigate to the directory.</w:t>
-      </w:r>
-    </w:p>
-    <w:p>
-      <w:pPr>
-        <w:pStyle w:val="ListBullet"/>
-      </w:pPr>
-      <w:r>
-        <w:t xml:space="preserve">Manifest (Mandatory). The name and location of the Manifest file to be </w:t>
-      </w:r>
-      <w:r>
-        <w:t>used</w:t>
-      </w:r>
-      <w:r>
-        <w:t xml:space="preserve">. Again, this can be entered as free text or the ‘Browse’ button next to it can be used to select or create a file. </w:t>
-      </w:r>
-    </w:p>
-    <w:p>
-      <w:pPr>
-        <w:pStyle w:val="ListBullet"/>
-      </w:pPr>
-      <w:r>
-        <w:t>Verifier</w:t>
-      </w:r>
-      <w:r>
-        <w:t xml:space="preserve"> (</w:t>
-      </w:r>
-      <w:r>
-        <w:t>Optional</w:t>
-      </w:r>
-      <w:r>
-        <w:t xml:space="preserve">). </w:t>
-      </w:r>
-      <w:r>
-        <w:t>This field is ignored at the moment</w:t>
-      </w:r>
-      <w:r>
-        <w:t>.</w:t>
-      </w:r>
-    </w:p>
-    <w:p>
-      <w:pPr>
-        <w:pStyle w:val="ListBullet"/>
-      </w:pPr>
-      <w:r>
-        <w:t>Identifier (Optional). This field is ignored at the moment.</w:t>
-      </w:r>
-    </w:p>
-    <w:p>
-      <w:pPr>
-        <w:pStyle w:val="ListBullet"/>
-      </w:pPr>
-      <w:r>
-        <w:t>Comment (Optional). This field is ignored at the moment.</w:t>
-      </w:r>
-    </w:p>
-    <w:p>
-      <w:pPr>
-        <w:pStyle w:val="ListBullet"/>
-      </w:pPr>
-      <w:r>
-        <w:t>Update manifest. This checkbox is ignored at the moment.</w:t>
-      </w:r>
-    </w:p>
-    <w:p>
-      <w:pPr>
-        <w:pageBreakBefore/>
-      </w:pPr>
-      <w:r>
-        <w:lastRenderedPageBreak/>
-        <w:t>When all of the mandatory fields have been entered, the ‘GO’ button at the bottom of the window will become active. Note that the text ‘GO’ on the button has changed from grey to black.</w:t>
+        <w:t>When creation of the manifest has been competed the progress screen will display:</w:t>
       </w:r>
       <w:r>
         <w:rPr>
@@ -1293,23 +1195,42 @@
         </w:rPr>
         <w:t xml:space="preserve"> </w:t>
       </w:r>
+    </w:p>
+    <w:p>
+      <w:r>
+        <w:t>The text ‘Finished’ has been added to the status panel; the count</w:t>
+      </w:r>
+      <w:r>
+        <w:t xml:space="preserve"> shows that all files (‘19406/19406’) have been processed, and the progress bar is at 100%.</w:t>
+      </w:r>
+    </w:p>
+    <w:p>
+      <w:r>
+        <w:t>The manifest has been created and the window can be closed by pressing ‘X’ or ‘Cancel processing or close’.</w:t>
+      </w:r>
+    </w:p>
+    <w:p>
+      <w:pPr>
+        <w:pageBreakBefore/>
+      </w:pPr>
       <w:r>
         <w:rPr>
           <w:noProof/>
         </w:rPr>
+        <w:lastRenderedPageBreak/>
         <w:drawing>
-          <wp:anchor distT="0" distB="114935" distL="114300" distR="114300" simplePos="0" relativeHeight="251672576" behindDoc="0" locked="1" layoutInCell="1" allowOverlap="1" wp14:anchorId="32EA2A43" wp14:editId="2C106690">
+          <wp:anchor distT="114935" distB="114935" distL="114300" distR="114300" simplePos="0" relativeHeight="251666432" behindDoc="0" locked="1" layoutInCell="1" allowOverlap="1" wp14:anchorId="2F22649F" wp14:editId="56575D2C">
             <wp:simplePos x="0" y="0"/>
             <wp:positionH relativeFrom="column">
-              <wp:posOffset>-3810</wp:posOffset>
+              <wp:posOffset>0</wp:posOffset>
             </wp:positionH>
-            <wp:positionV relativeFrom="paragraph">
-              <wp:posOffset>308610</wp:posOffset>
+            <wp:positionV relativeFrom="page">
+              <wp:posOffset>1193165</wp:posOffset>
             </wp:positionV>
-            <wp:extent cx="6120000" cy="4586400"/>
-            <wp:effectExtent l="0" t="0" r="0" b="5080"/>
+            <wp:extent cx="6119495" cy="4661535"/>
+            <wp:effectExtent l="0" t="0" r="0" b="5715"/>
             <wp:wrapTopAndBottom/>
-            <wp:docPr id="20" name="Picture 20"/>
+            <wp:docPr id="18" name="Picture 18"/>
             <wp:cNvGraphicFramePr>
               <a:graphicFrameLocks xmlns:a="http://schemas.openxmlformats.org/drawingml/2006/main" noChangeAspect="1"/>
             </wp:cNvGraphicFramePr>
@@ -1335,7 +1256,7 @@
                   <pic:spPr>
                     <a:xfrm>
                       <a:off x="0" y="0"/>
-                      <a:ext cx="6120000" cy="4586400"/>
+                      <a:ext cx="6119495" cy="4661535"/>
                     </a:xfrm>
                     <a:prstGeom prst="rect">
                       <a:avLst/>
@@ -1353,72 +1274,43 @@
           </wp:anchor>
         </w:drawing>
       </w:r>
+      <w:r>
+        <w:t>The following screen shot shows the output when the ‘verbose’ flag on the Advanced Options tab has been selected:</w:t>
+      </w:r>
     </w:p>
     <w:p>
       <w:r>
-        <w:t>To avoid having to re-enter the contents of the fields for multiple manifests, it is possible to create and save ‘Jobs’. After entering some or all of the text fields, select the ‘File’ menu and ‘Save Job’ menu item.</w:t>
-      </w:r>
-      <w:r>
-        <w:rPr>
-          <w:noProof/>
-        </w:rPr>
-        <w:t xml:space="preserve"> </w:t>
-      </w:r>
-      <w:r>
-        <w:rPr>
-          <w:noProof/>
-        </w:rPr>
-        <w:t>This allows the current state of the window to be saved as a JSON file. Subsequently selecting the ‘File’ menu and ‘Load Job’ allows the JSON file to be read and the values restored.</w:t>
+        <w:t>This screen shot has been captured when the manifest creation has completed. Note the ‘Finished’ on the ‘Errors and Warnings’ pane, the completed progress bar (26 of 26 files finished), that the status messages have been logged to the log file (rather than ‘loggin’) and the finish button has changed to ‘Close’ instead of ‘Cancel processing or close’.</w:t>
       </w:r>
     </w:p>
     <w:p>
       <w:pPr>
+        <w:pStyle w:val="Heading2"/>
         <w:pageBreakBefore/>
-        <w:rPr>
-          <w:noProof/>
-        </w:rPr>
       </w:pPr>
       <w:r>
         <w:lastRenderedPageBreak/>
-        <w:t xml:space="preserve">Pressing the ‘GO’ button starts the </w:t>
-      </w:r>
-      <w:proofErr w:type="spellStart"/>
-      <w:r>
-        <w:t>verfication</w:t>
-      </w:r>
-      <w:proofErr w:type="spellEnd"/>
-      <w:r>
-        <w:t xml:space="preserve"> of the manifest. This pops up the ‘</w:t>
-      </w:r>
-      <w:r>
-        <w:t>Verifying</w:t>
-      </w:r>
-      <w:r>
-        <w:t xml:space="preserve"> manifest progress’ window:</w:t>
-      </w:r>
-      <w:r>
-        <w:rPr>
-          <w:noProof/>
-        </w:rPr>
-        <w:t xml:space="preserve"> </w:t>
-      </w:r>
+        <w:t>Verifying a Manifest</w:t>
+      </w:r>
+    </w:p>
+    <w:p>
       <w:r>
         <w:rPr>
           <w:noProof/>
         </w:rPr>
         <w:drawing>
-          <wp:anchor distT="0" distB="114935" distL="114300" distR="114300" simplePos="0" relativeHeight="251673600" behindDoc="0" locked="1" layoutInCell="1" allowOverlap="1" wp14:anchorId="7D5D32C6" wp14:editId="06B843C0">
+          <wp:anchor distT="114935" distB="114935" distL="114300" distR="114300" simplePos="0" relativeHeight="251684864" behindDoc="0" locked="1" layoutInCell="1" allowOverlap="1" wp14:anchorId="719B2AED" wp14:editId="4582BA37">
             <wp:simplePos x="0" y="0"/>
             <wp:positionH relativeFrom="column">
-              <wp:posOffset>34290</wp:posOffset>
+              <wp:posOffset>0</wp:posOffset>
             </wp:positionH>
-            <wp:positionV relativeFrom="paragraph">
-              <wp:posOffset>293370</wp:posOffset>
+            <wp:positionV relativeFrom="page">
+              <wp:posOffset>1811655</wp:posOffset>
             </wp:positionV>
-            <wp:extent cx="5925185" cy="4154170"/>
+            <wp:extent cx="6119495" cy="4100195"/>
             <wp:effectExtent l="0" t="0" r="0" b="0"/>
-            <wp:wrapTopAndBottom/>
-            <wp:docPr id="21" name="Picture 21"/>
+            <wp:wrapSquare wrapText="bothSides"/>
+            <wp:docPr id="27" name="Picture 27"/>
             <wp:cNvGraphicFramePr>
               <a:graphicFrameLocks xmlns:a="http://schemas.openxmlformats.org/drawingml/2006/main" noChangeAspect="1"/>
             </wp:cNvGraphicFramePr>
@@ -1444,7 +1336,7 @@
                   <pic:spPr>
                     <a:xfrm>
                       <a:off x="0" y="0"/>
-                      <a:ext cx="5925185" cy="4154170"/>
+                      <a:ext cx="6119495" cy="4100195"/>
                     </a:xfrm>
                     <a:prstGeom prst="rect">
                       <a:avLst/>
@@ -1462,89 +1354,128 @@
           </wp:anchor>
         </w:drawing>
       </w:r>
+      <w:r>
+        <w:t>The initial screen of the Manifest GUI allows manifests to be created or verified. In the screen capture below, the ‘Verify Manifest’ tab has been selected to verify a manifest.</w:t>
+      </w:r>
     </w:p>
     <w:p>
       <w:r>
-        <w:t xml:space="preserve">The text area in the centre of the window contains any status or error messages generated when </w:t>
-      </w:r>
-      <w:r>
-        <w:t>verifying</w:t>
-      </w:r>
-      <w:r>
-        <w:t xml:space="preserve"> the manifest.</w:t>
+        <w:t xml:space="preserve">There are </w:t>
+      </w:r>
+      <w:r>
+        <w:t>six</w:t>
+      </w:r>
+      <w:r>
+        <w:t xml:space="preserve"> fields that can be entered</w:t>
+      </w:r>
+      <w:r>
+        <w:t xml:space="preserve"> and one check box</w:t>
+      </w:r>
+      <w:r>
+        <w:t>. The mandatory fields (Directory &amp; Manifest) must contain data, and have red field names.</w:t>
       </w:r>
     </w:p>
     <w:p>
       <w:r>
-        <w:t xml:space="preserve">The first stage in </w:t>
-      </w:r>
-      <w:r>
-        <w:t>verifying</w:t>
-      </w:r>
-      <w:r>
-        <w:t xml:space="preserve"> the manifest is to count the number of files within the selected directory that </w:t>
-      </w:r>
-      <w:r>
-        <w:t xml:space="preserve">should be </w:t>
-      </w:r>
-      <w:r>
-        <w:t xml:space="preserve">in the manifest. This stage is indicated by the text ‘Stage 1: counting objects’ in the ‘Errors and warnings’ panel. Underneath this panel the label ‘Done up to:’ indicates the file that is currently being counted; this gives an indication of how far the stage has progressed. </w:t>
-      </w:r>
-      <w:proofErr w:type="spellStart"/>
-      <w:r>
-        <w:t>Verification</w:t>
-      </w:r>
-      <w:r>
-        <w:t>of</w:t>
-      </w:r>
-      <w:proofErr w:type="spellEnd"/>
-      <w:r>
-        <w:t xml:space="preserve"> the manifest can be cancelled at any time by pressing the close window icon (X) at the top of the window, or the ‘Cancel processing or close’ button at the foot.</w:t>
+        <w:t xml:space="preserve">The fields </w:t>
+      </w:r>
+      <w:r>
+        <w:t xml:space="preserve">&amp; checkbox </w:t>
+      </w:r>
+      <w:r>
+        <w:t>are:</w:t>
       </w:r>
     </w:p>
     <w:p>
       <w:pPr>
+        <w:pStyle w:val="ListBullet"/>
+      </w:pPr>
+      <w:r>
+        <w:t>Directory (Mandatory). The computer directory which contains the digital objects to be verified against the manifest. This can be entered as free text, or the ‘Browse’ button on the right hand side of the text field can be pressed to navigate to the directory.</w:t>
+      </w:r>
+    </w:p>
+    <w:p>
+      <w:pPr>
+        <w:pStyle w:val="ListBullet"/>
+      </w:pPr>
+      <w:r>
+        <w:t xml:space="preserve">Manifest (Mandatory). The name and location of the Manifest file to be used. Again, this can be entered as free text or the ‘Browse’ button next to it can be used to select or create a file. </w:t>
+      </w:r>
+    </w:p>
+    <w:p>
+      <w:pPr>
+        <w:pStyle w:val="ListBullet"/>
+      </w:pPr>
+      <w:r>
+        <w:t>Verifier (Optional). This field is ignored at the moment.</w:t>
+      </w:r>
+    </w:p>
+    <w:p>
+      <w:pPr>
+        <w:pStyle w:val="ListBullet"/>
+      </w:pPr>
+      <w:r>
+        <w:t>Identifier (Optional). This field is ignored at the moment.</w:t>
+      </w:r>
+    </w:p>
+    <w:p>
+      <w:pPr>
+        <w:pStyle w:val="ListBullet"/>
+      </w:pPr>
+      <w:r>
+        <w:t>Comment (Optional). This field is ignored at the moment.</w:t>
+      </w:r>
+    </w:p>
+    <w:p>
+      <w:pPr>
+        <w:pStyle w:val="ListBullet"/>
+      </w:pPr>
+      <w:r>
+        <w:t>Log file (Optional). This field contains the name of a file where the status messages are to be saved</w:t>
+      </w:r>
+    </w:p>
+    <w:p>
+      <w:pPr>
+        <w:pStyle w:val="ListBullet"/>
+      </w:pPr>
+      <w:r>
+        <w:t>Check hash (Optional – by default ticked)</w:t>
+      </w:r>
+      <w:r>
+        <w:t xml:space="preserve">. </w:t>
+      </w:r>
+      <w:r>
+        <w:t>If this tickbox is unticked, the hash values are NOT verified</w:t>
+      </w:r>
+      <w:r>
+        <w:t>.</w:t>
+      </w:r>
+      <w:r>
+        <w:t xml:space="preserve"> Only the presence of the file is checked. This, of course, is slightly faster.</w:t>
+      </w:r>
+    </w:p>
+    <w:p>
+      <w:pPr>
         <w:pageBreakBefore/>
       </w:pPr>
-      <w:r>
-        <w:lastRenderedPageBreak/>
-        <w:t xml:space="preserve">After the files have been counted, the manifest will be </w:t>
-      </w:r>
-      <w:r>
-        <w:t>verified</w:t>
-      </w:r>
-      <w:r>
-        <w:t>. The ‘</w:t>
-      </w:r>
-      <w:r>
-        <w:t>Verifying</w:t>
-      </w:r>
-      <w:r>
-        <w:t xml:space="preserve"> manifest progress’ window will change:</w:t>
-      </w:r>
       <w:r>
         <w:rPr>
           <w:noProof/>
         </w:rPr>
-        <w:t xml:space="preserve"> </w:t>
-      </w:r>
-      <w:r>
-        <w:rPr>
-          <w:noProof/>
-        </w:rPr>
+        <w:lastRenderedPageBreak/>
         <w:drawing>
-          <wp:anchor distT="0" distB="114935" distL="114300" distR="114300" simplePos="0" relativeHeight="251674624" behindDoc="0" locked="1" layoutInCell="1" allowOverlap="1" wp14:anchorId="1E2E91B0" wp14:editId="5073C186">
+          <wp:anchor distT="114935" distB="114935" distL="114300" distR="114300" simplePos="0" relativeHeight="251685888" behindDoc="0" locked="1" layoutInCell="1" allowOverlap="1" wp14:anchorId="4C595492" wp14:editId="47681E7A">
             <wp:simplePos x="0" y="0"/>
             <wp:positionH relativeFrom="column">
-              <wp:posOffset>34290</wp:posOffset>
+              <wp:posOffset>-50800</wp:posOffset>
             </wp:positionH>
-            <wp:positionV relativeFrom="paragraph">
-              <wp:posOffset>323850</wp:posOffset>
+            <wp:positionV relativeFrom="page">
+              <wp:posOffset>1329055</wp:posOffset>
             </wp:positionV>
-            <wp:extent cx="5925185" cy="4154170"/>
+            <wp:extent cx="6119495" cy="4100195"/>
             <wp:effectExtent l="0" t="0" r="0" b="0"/>
-            <wp:wrapTopAndBottom/>
-            <wp:docPr id="22" name="Picture 22"/>
+            <wp:wrapSquare wrapText="bothSides"/>
+            <wp:docPr id="28" name="Picture 28"/>
             <wp:cNvGraphicFramePr>
               <a:graphicFrameLocks xmlns:a="http://schemas.openxmlformats.org/drawingml/2006/main" noChangeAspect="1"/>
             </wp:cNvGraphicFramePr>
@@ -1570,7 +1501,7 @@
                   <pic:spPr>
                     <a:xfrm>
                       <a:off x="0" y="0"/>
-                      <a:ext cx="5925185" cy="4154170"/>
+                      <a:ext cx="6119495" cy="4100195"/>
                     </a:xfrm>
                     <a:prstGeom prst="rect">
                       <a:avLst/>
@@ -1588,29 +1519,31 @@
           </wp:anchor>
         </w:drawing>
       </w:r>
+      <w:r>
+        <w:t>When all of the mandatory fields have been entered, the ‘GO’ button at the bottom of the window will become active. Note that the text ‘GO’ on the button has changed from grey to black.</w:t>
+      </w:r>
+      <w:r>
+        <w:rPr>
+          <w:noProof/>
+        </w:rPr>
+        <w:t xml:space="preserve"> </w:t>
+      </w:r>
     </w:p>
     <w:p>
       <w:r>
-        <w:t xml:space="preserve">The text in the Status panel will change to ‘Stage 2 processing – no errors or warnings generated yet’. This text will be removed if any warnings or errors are generated. Underneath the status panel, there are three pieces of progress information. On the right is the current count of the number of files processed out of the total to be processed (in this case the program is processing file </w:t>
-      </w:r>
-      <w:r>
-        <w:t>9388</w:t>
-      </w:r>
-      <w:r>
-        <w:t xml:space="preserve"> of 19406 files). To the left of this is a progress bar indicating visually the progress (in this case, about half of the files have been processed). On the left the current file being processed is displayed.</w:t>
-      </w:r>
-    </w:p>
-    <w:p>
-      <w:r>
-        <w:t xml:space="preserve">Again, </w:t>
-      </w:r>
-      <w:proofErr w:type="spellStart"/>
-      <w:r>
-        <w:t>verifciation</w:t>
-      </w:r>
-      <w:proofErr w:type="spellEnd"/>
-      <w:r>
-        <w:t xml:space="preserve"> of the manifest can be cancelled at any time by pressing the ‘X’ button or the ‘Cancel processing or close’ button.</w:t>
+        <w:t>To avoid having to re-enter the contents of the fields for multiple manifests, it is possible to create and save ‘Jobs’. After entering some or all of the text fields, select the ‘File’ menu and ‘Save Job’ menu item.</w:t>
+      </w:r>
+      <w:r>
+        <w:rPr>
+          <w:noProof/>
+        </w:rPr>
+        <w:t xml:space="preserve"> </w:t>
+      </w:r>
+      <w:r>
+        <w:rPr>
+          <w:noProof/>
+        </w:rPr>
+        <w:t>This allows the current state of the window to be saved as a JSON file. Subsequently selecting the ‘File’ menu and ‘Load Job’ allows the JSON file to be read and the values restored.</w:t>
       </w:r>
     </w:p>
     <w:p>
@@ -1621,50 +1554,23 @@
         </w:rPr>
       </w:pPr>
       <w:r>
-        <w:lastRenderedPageBreak/>
-        <w:t xml:space="preserve">When </w:t>
-      </w:r>
-      <w:r>
-        <w:t>verification</w:t>
-      </w:r>
-      <w:r>
-        <w:t xml:space="preserve"> of the manifest has been competed </w:t>
-      </w:r>
-      <w:r>
-        <w:t xml:space="preserve">with no errors </w:t>
-      </w:r>
-      <w:r>
-        <w:t xml:space="preserve">the progress </w:t>
-      </w:r>
-      <w:r>
-        <w:t>window</w:t>
-      </w:r>
-      <w:r>
-        <w:t xml:space="preserve"> will display:</w:t>
-      </w:r>
-      <w:r>
         <w:rPr>
           <w:noProof/>
         </w:rPr>
-        <w:t xml:space="preserve"> </w:t>
-      </w:r>
-      <w:r>
-        <w:rPr>
-          <w:noProof/>
-        </w:rPr>
+        <w:lastRenderedPageBreak/>
         <w:drawing>
-          <wp:anchor distT="0" distB="0" distL="114300" distR="114300" simplePos="0" relativeHeight="251675648" behindDoc="0" locked="1" layoutInCell="1" allowOverlap="1" wp14:anchorId="52D56B43" wp14:editId="55648339">
+          <wp:anchor distT="114935" distB="114935" distL="114300" distR="114300" simplePos="0" relativeHeight="251686912" behindDoc="0" locked="1" layoutInCell="1" allowOverlap="1" wp14:anchorId="72984377" wp14:editId="4D02D8E7">
             <wp:simplePos x="0" y="0"/>
             <wp:positionH relativeFrom="column">
-              <wp:posOffset>34290</wp:posOffset>
+              <wp:posOffset>0</wp:posOffset>
             </wp:positionH>
-            <wp:positionV relativeFrom="paragraph">
-              <wp:posOffset>316230</wp:posOffset>
+            <wp:positionV relativeFrom="page">
+              <wp:posOffset>1184910</wp:posOffset>
             </wp:positionV>
-            <wp:extent cx="5925185" cy="4154170"/>
-            <wp:effectExtent l="0" t="0" r="0" b="0"/>
-            <wp:wrapTopAndBottom/>
-            <wp:docPr id="23" name="Picture 23"/>
+            <wp:extent cx="6119495" cy="4661535"/>
+            <wp:effectExtent l="0" t="0" r="0" b="5715"/>
+            <wp:wrapSquare wrapText="bothSides"/>
+            <wp:docPr id="29" name="Picture 29"/>
             <wp:cNvGraphicFramePr>
               <a:graphicFrameLocks xmlns:a="http://schemas.openxmlformats.org/drawingml/2006/main" noChangeAspect="1"/>
             </wp:cNvGraphicFramePr>
@@ -1690,7 +1596,7 @@
                   <pic:spPr>
                     <a:xfrm>
                       <a:off x="0" y="0"/>
-                      <a:ext cx="5925185" cy="4154170"/>
+                      <a:ext cx="6119495" cy="4661535"/>
                     </a:xfrm>
                     <a:prstGeom prst="rect">
                       <a:avLst/>
@@ -1708,45 +1614,91 @@
           </wp:anchor>
         </w:drawing>
       </w:r>
-    </w:p>
-    <w:p>
-      <w:r>
-        <w:t>The text ‘Finished’ has been added to the status panel; the count shows that all files (‘19406/19406’) have been processed, and the progress bar is at 100%.</w:t>
-      </w:r>
-    </w:p>
-    <w:p>
-      <w:r>
-        <w:t xml:space="preserve">The manifest has been </w:t>
-      </w:r>
-      <w:r>
-        <w:t>verified</w:t>
-      </w:r>
-      <w:r>
-        <w:t xml:space="preserve"> and the window can be closed by pressing ‘X’ or ‘Cancel processing or close’.</w:t>
-      </w:r>
-    </w:p>
-    <w:p>
-      <w:pPr>
-        <w:pageBreakBefore/>
-      </w:pPr>
+      <w:r>
+        <w:t xml:space="preserve">Pressing the ‘GO’ button starts the </w:t>
+      </w:r>
+      <w:r>
+        <w:t>verfication</w:t>
+      </w:r>
+      <w:r>
+        <w:t xml:space="preserve"> of the manifest. This pops up the ‘</w:t>
+      </w:r>
+      <w:r>
+        <w:t>Verifying</w:t>
+      </w:r>
+      <w:r>
+        <w:t xml:space="preserve"> manifest progress’ window:</w:t>
+      </w:r>
       <w:r>
         <w:rPr>
           <w:noProof/>
         </w:rPr>
+        <w:t xml:space="preserve"> </w:t>
+      </w:r>
+    </w:p>
+    <w:p>
+      <w:r>
+        <w:t>The user interface of the verification stage is exactly the same as for creating a manifest. The first stage is to count the number of objects to be verified, then the identified files are verified against the hash in the manifest. As this happens, messages are displayed in the ‘Errors and warnings’ section. If the ‘verbose’ flag is ticked on the ‘Advanced Options’ tab</w:t>
+      </w:r>
+      <w:r>
+        <w:t xml:space="preserve"> more detail is displayed, including listing every object that is verified. If the ‘verbose’ flag is NOT ticked only warning and errors are displayed. The messages can be logged to a file as well as being displayed. The progress of the verification is displayed in two ways: showing the current file being processed, and by a progress bar.</w:t>
+      </w:r>
+    </w:p>
+    <w:p>
+      <w:pPr>
+        <w:pageBreakBefore/>
+        <w:rPr>
+          <w:noProof/>
+        </w:rPr>
+      </w:pPr>
+      <w:r>
         <w:lastRenderedPageBreak/>
+        <w:t xml:space="preserve">When </w:t>
+      </w:r>
+      <w:r>
+        <w:t>verification</w:t>
+      </w:r>
+      <w:r>
+        <w:t xml:space="preserve"> of the manifest has been competed </w:t>
+      </w:r>
+      <w:r>
+        <w:t xml:space="preserve">with no errors </w:t>
+      </w:r>
+      <w:r>
+        <w:t xml:space="preserve">(with verbose unticked) </w:t>
+      </w:r>
+      <w:r>
+        <w:t xml:space="preserve">the progress </w:t>
+      </w:r>
+      <w:r>
+        <w:t>window</w:t>
+      </w:r>
+      <w:r>
+        <w:t xml:space="preserve"> will display:</w:t>
+      </w:r>
+      <w:r>
+        <w:rPr>
+          <w:noProof/>
+        </w:rPr>
+        <w:t xml:space="preserve"> </w:t>
+      </w:r>
+      <w:r>
+        <w:rPr>
+          <w:noProof/>
+        </w:rPr>
         <w:drawing>
-          <wp:anchor distT="0" distB="114935" distL="114300" distR="114300" simplePos="0" relativeHeight="251667456" behindDoc="0" locked="0" layoutInCell="1" allowOverlap="1" wp14:anchorId="3464FF19" wp14:editId="6FD04BA7">
+          <wp:anchor distT="114935" distB="114935" distL="114300" distR="114300" simplePos="0" relativeHeight="251687936" behindDoc="0" locked="1" layoutInCell="1" allowOverlap="1" wp14:anchorId="67F19262" wp14:editId="19D60424">
             <wp:simplePos x="0" y="0"/>
             <wp:positionH relativeFrom="column">
-              <wp:posOffset>-3810</wp:posOffset>
+              <wp:posOffset>-635</wp:posOffset>
             </wp:positionH>
-            <wp:positionV relativeFrom="paragraph">
-              <wp:posOffset>285750</wp:posOffset>
+            <wp:positionV relativeFrom="page">
+              <wp:posOffset>1311910</wp:posOffset>
             </wp:positionV>
-            <wp:extent cx="5925600" cy="4154400"/>
-            <wp:effectExtent l="0" t="0" r="0" b="0"/>
-            <wp:wrapTopAndBottom/>
-            <wp:docPr id="25" name="Picture 25"/>
+            <wp:extent cx="6119495" cy="4661535"/>
+            <wp:effectExtent l="0" t="0" r="0" b="5715"/>
+            <wp:wrapSquare wrapText="bothSides"/>
+            <wp:docPr id="30" name="Picture 30"/>
             <wp:cNvGraphicFramePr>
               <a:graphicFrameLocks xmlns:a="http://schemas.openxmlformats.org/drawingml/2006/main" noChangeAspect="1"/>
             </wp:cNvGraphicFramePr>
@@ -1772,7 +1724,7 @@
                   <pic:spPr>
                     <a:xfrm>
                       <a:off x="0" y="0"/>
-                      <a:ext cx="5925600" cy="4154400"/>
+                      <a:ext cx="6119495" cy="4661535"/>
                     </a:xfrm>
                     <a:prstGeom prst="rect">
                       <a:avLst/>
@@ -1790,8 +1742,37 @@
           </wp:anchor>
         </w:drawing>
       </w:r>
-      <w:r>
-        <w:t>If, however, some of the files do not verify, details of the files will be displayed in the status window:</w:t>
+    </w:p>
+    <w:p>
+      <w:r>
+        <w:t>The text ‘Finished’ has been added to the status panel; the count shows that all files (‘</w:t>
+      </w:r>
+      <w:r>
+        <w:t>26</w:t>
+      </w:r>
+      <w:r>
+        <w:t>/</w:t>
+      </w:r>
+      <w:r>
+        <w:t>26</w:t>
+      </w:r>
+      <w:r>
+        <w:t>’) have been processed, and the progress bar is at 100%.</w:t>
+      </w:r>
+    </w:p>
+    <w:p>
+      <w:pPr>
+        <w:pageBreakBefore/>
+      </w:pPr>
+      <w:r>
+        <w:lastRenderedPageBreak/>
+        <w:t>If, however, some of the files do not verify, details of the files will be displayed in the status window</w:t>
+      </w:r>
+      <w:r>
+        <w:t xml:space="preserve"> (with the verbose flag NOT ticked)</w:t>
+      </w:r>
+      <w:r>
+        <w:t>:</w:t>
       </w:r>
       <w:r>
         <w:rPr>
@@ -1802,20 +1783,145 @@
     </w:p>
     <w:p>
       <w:r>
-        <w:t xml:space="preserve">Note that the text </w:t>
-      </w:r>
-      <w:r>
-        <w:t>‘Stage 2 processing – no errors or warnings generated yet’</w:t>
-      </w:r>
-      <w:r>
-        <w:t xml:space="preserve"> has been removed.</w:t>
+        <w:rPr>
+          <w:noProof/>
+        </w:rPr>
+        <w:drawing>
+          <wp:anchor distT="114935" distB="114935" distL="114300" distR="114300" simplePos="0" relativeHeight="251667456" behindDoc="0" locked="1" layoutInCell="1" allowOverlap="1" wp14:anchorId="2A57E7FF" wp14:editId="4AA4E001">
+            <wp:simplePos x="0" y="0"/>
+            <wp:positionH relativeFrom="column">
+              <wp:posOffset>-110490</wp:posOffset>
+            </wp:positionH>
+            <wp:positionV relativeFrom="page">
+              <wp:posOffset>1283335</wp:posOffset>
+            </wp:positionV>
+            <wp:extent cx="6119495" cy="4661535"/>
+            <wp:effectExtent l="0" t="0" r="0" b="5715"/>
+            <wp:wrapSquare wrapText="bothSides"/>
+            <wp:docPr id="32" name="Picture 32"/>
+            <wp:cNvGraphicFramePr>
+              <a:graphicFrameLocks xmlns:a="http://schemas.openxmlformats.org/drawingml/2006/main" noChangeAspect="1"/>
+            </wp:cNvGraphicFramePr>
+            <a:graphic xmlns:a="http://schemas.openxmlformats.org/drawingml/2006/main">
+              <a:graphicData uri="http://schemas.openxmlformats.org/drawingml/2006/picture">
+                <pic:pic xmlns:pic="http://schemas.openxmlformats.org/drawingml/2006/picture">
+                  <pic:nvPicPr>
+                    <pic:cNvPr id="1" name=""/>
+                    <pic:cNvPicPr/>
+                  </pic:nvPicPr>
+                  <pic:blipFill>
+                    <a:blip r:embed="rId20">
+                      <a:extLst>
+                        <a:ext uri="{28A0092B-C50C-407E-A947-70E740481C1C}">
+                          <a14:useLocalDpi xmlns:a14="http://schemas.microsoft.com/office/drawing/2010/main" val="0"/>
+                        </a:ext>
+                      </a:extLst>
+                    </a:blip>
+                    <a:stretch>
+                      <a:fillRect/>
+                    </a:stretch>
+                  </pic:blipFill>
+                  <pic:spPr>
+                    <a:xfrm>
+                      <a:off x="0" y="0"/>
+                      <a:ext cx="6119495" cy="4661535"/>
+                    </a:xfrm>
+                    <a:prstGeom prst="rect">
+                      <a:avLst/>
+                    </a:prstGeom>
+                  </pic:spPr>
+                </pic:pic>
+              </a:graphicData>
+            </a:graphic>
+            <wp14:sizeRelH relativeFrom="margin">
+              <wp14:pctWidth>0</wp14:pctWidth>
+            </wp14:sizeRelH>
+            <wp14:sizeRelV relativeFrom="margin">
+              <wp14:pctHeight>0</wp14:pctHeight>
+            </wp14:sizeRelV>
+          </wp:anchor>
+        </w:drawing>
+      </w:r>
+      <w:r>
+        <w:t>Note that the text ‘Stage 2 processing – no errors or warnings generated yet’ has been removed.</w:t>
       </w:r>
     </w:p>
     <w:p>
-      <w:r>
-        <w:t>The information in the status report can be cut and pasted into a text file if it is necessary for it to be kept.</w:t>
+      <w:pPr>
+        <w:pageBreakBefore/>
+      </w:pPr>
+      <w:r>
+        <w:lastRenderedPageBreak/>
+        <w:t>If the verbose flag is set, details of all files checked will be reported:</w:t>
+      </w:r>
+      <w:r>
+        <w:rPr>
+          <w:noProof/>
+        </w:rPr>
+        <w:t xml:space="preserve"> </w:t>
+      </w:r>
+      <w:r>
+        <w:rPr>
+          <w:noProof/>
+        </w:rPr>
+        <w:drawing>
+          <wp:anchor distT="114935" distB="114935" distL="114300" distR="114300" simplePos="0" relativeHeight="251689984" behindDoc="0" locked="1" layoutInCell="1" allowOverlap="1" wp14:anchorId="70A6B6FA" wp14:editId="34836012">
+            <wp:simplePos x="0" y="0"/>
+            <wp:positionH relativeFrom="column">
+              <wp:posOffset>-635</wp:posOffset>
+            </wp:positionH>
+            <wp:positionV relativeFrom="page">
+              <wp:posOffset>1306830</wp:posOffset>
+            </wp:positionV>
+            <wp:extent cx="6120000" cy="4662000"/>
+            <wp:effectExtent l="0" t="0" r="0" b="5715"/>
+            <wp:wrapSquare wrapText="bothSides"/>
+            <wp:docPr id="33" name="Picture 33"/>
+            <wp:cNvGraphicFramePr>
+              <a:graphicFrameLocks xmlns:a="http://schemas.openxmlformats.org/drawingml/2006/main" noChangeAspect="1"/>
+            </wp:cNvGraphicFramePr>
+            <a:graphic xmlns:a="http://schemas.openxmlformats.org/drawingml/2006/main">
+              <a:graphicData uri="http://schemas.openxmlformats.org/drawingml/2006/picture">
+                <pic:pic xmlns:pic="http://schemas.openxmlformats.org/drawingml/2006/picture">
+                  <pic:nvPicPr>
+                    <pic:cNvPr id="1" name=""/>
+                    <pic:cNvPicPr/>
+                  </pic:nvPicPr>
+                  <pic:blipFill>
+                    <a:blip r:embed="rId21">
+                      <a:extLst>
+                        <a:ext uri="{28A0092B-C50C-407E-A947-70E740481C1C}">
+                          <a14:useLocalDpi xmlns:a14="http://schemas.microsoft.com/office/drawing/2010/main" val="0"/>
+                        </a:ext>
+                      </a:extLst>
+                    </a:blip>
+                    <a:stretch>
+                      <a:fillRect/>
+                    </a:stretch>
+                  </pic:blipFill>
+                  <pic:spPr>
+                    <a:xfrm>
+                      <a:off x="0" y="0"/>
+                      <a:ext cx="6120000" cy="4662000"/>
+                    </a:xfrm>
+                    <a:prstGeom prst="rect">
+                      <a:avLst/>
+                    </a:prstGeom>
+                  </pic:spPr>
+                </pic:pic>
+              </a:graphicData>
+            </a:graphic>
+            <wp14:sizeRelH relativeFrom="margin">
+              <wp14:pctWidth>0</wp14:pctWidth>
+            </wp14:sizeRelH>
+            <wp14:sizeRelV relativeFrom="margin">
+              <wp14:pctHeight>0</wp14:pctHeight>
+            </wp14:sizeRelV>
+          </wp:anchor>
+        </w:drawing>
       </w:r>
     </w:p>
+    <w:p/>
     <w:p>
       <w:pPr>
         <w:pStyle w:val="Heading1"/>
@@ -1828,43 +1934,21 @@
           <w:noProof/>
         </w:rPr>
         <w:lastRenderedPageBreak/>
-        <w:t>Creating a manifest using Java code</w:t>
-      </w:r>
-    </w:p>
-    <w:p>
-      <w:pPr>
-        <w:pStyle w:val="Normal-SingleSpacing"/>
+        <w:t xml:space="preserve">Creating a manifest using </w:t>
+      </w:r>
+      <w:r>
         <w:rPr>
           <w:noProof/>
         </w:rPr>
-      </w:pPr>
+        <w:t>the command line interface</w:t>
+      </w:r>
     </w:p>
     <w:p>
       <w:pPr>
         <w:spacing w:after="120"/>
       </w:pPr>
       <w:r>
-        <w:t xml:space="preserve">The </w:t>
-      </w:r>
-      <w:proofErr w:type="spellStart"/>
-      <w:r>
-        <w:t>VEOCreate</w:t>
-      </w:r>
-      <w:proofErr w:type="spellEnd"/>
-      <w:r>
-        <w:t xml:space="preserve"> </w:t>
-      </w:r>
-      <w:r>
-        <w:t>tool</w:t>
-      </w:r>
-      <w:r>
-        <w:t xml:space="preserve"> creates multiple </w:t>
-      </w:r>
-      <w:r>
-        <w:t xml:space="preserve">Version 3 </w:t>
-      </w:r>
-      <w:r>
-        <w:t>VEOs from a control file. The control file is a text file containing multiple rows of tab separated commands. Each command builds a part of a VEO (or controls how subsequent VEOs are to be built). This class also processes the command line arguments and reads the metadata templates.</w:t>
+        <w:t>Instead of the GUI, it is possible to call the Manifest tool from the command line. It is recommended that the standard Manifest.bat file be used to easily set the environment of the tool correctly.</w:t>
       </w:r>
     </w:p>
     <w:p>
@@ -1886,7 +1970,13 @@
         <w:pStyle w:val="BodyText"/>
       </w:pPr>
       <w:r>
-        <w:t>The following command line arguments must be supplied:</w:t>
+        <w:t xml:space="preserve">The Manifest program can be used in one of three </w:t>
+      </w:r>
+      <w:r>
+        <w:t>modes, controlled by the following command line arguments</w:t>
+      </w:r>
+      <w:r>
+        <w:t>:</w:t>
       </w:r>
     </w:p>
     <w:p>
@@ -1906,7 +1996,19 @@
         <w:rPr>
           <w:rStyle w:val="Strong"/>
         </w:rPr>
-        <w:t>-sf &lt;directory&gt;</w:t>
+        <w:t>-</w:t>
+      </w:r>
+      <w:r>
+        <w:rPr>
+          <w:rStyle w:val="Strong"/>
+        </w:rPr>
+        <w:t>o &lt;ManifestFile&gt;</w:t>
+      </w:r>
+      <w:r>
+        <w:rPr>
+          <w:rStyle w:val="Strong"/>
+        </w:rPr>
+        <w:t xml:space="preserve"> &lt;directory&gt;</w:t>
       </w:r>
       <w:r>
         <w:rPr>
@@ -1914,7 +2016,23 @@
           <w:b w:val="0"/>
           <w:bCs w:val="0"/>
         </w:rPr>
-        <w:t xml:space="preserve"> the directory in which the standard VEOReadme.txt file will be found.</w:t>
+        <w:t xml:space="preserve"> </w:t>
+      </w:r>
+      <w:r>
+        <w:rPr>
+          <w:rStyle w:val="Strong"/>
+          <w:b w:val="0"/>
+          <w:bCs w:val="0"/>
+        </w:rPr>
+        <w:t>create (output) the specified manifest file from the specified directory</w:t>
+      </w:r>
+      <w:r>
+        <w:rPr>
+          <w:rStyle w:val="Strong"/>
+          <w:b w:val="0"/>
+          <w:bCs w:val="0"/>
+        </w:rPr>
+        <w:t>.</w:t>
       </w:r>
     </w:p>
     <w:p>
@@ -1929,10 +2047,94 @@
         <w:rPr>
           <w:rStyle w:val="Strong"/>
         </w:rPr>
-        <w:t>-t &lt;directory&gt;</w:t>
-      </w:r>
-      <w:r>
-        <w:t xml:space="preserve"> the directory in which the metadata templates will be found. See the section below for details about the metadata templates.</w:t>
+        <w:t>-</w:t>
+      </w:r>
+      <w:r>
+        <w:rPr>
+          <w:rStyle w:val="Strong"/>
+        </w:rPr>
+        <w:t>i</w:t>
+      </w:r>
+      <w:r>
+        <w:rPr>
+          <w:rStyle w:val="Strong"/>
+        </w:rPr>
+        <w:t xml:space="preserve"> </w:t>
+      </w:r>
+      <w:r>
+        <w:rPr>
+          <w:rStyle w:val="Strong"/>
+        </w:rPr>
+        <w:t xml:space="preserve">&lt;ManifestFile&gt; </w:t>
+      </w:r>
+      <w:r>
+        <w:rPr>
+          <w:rStyle w:val="Strong"/>
+        </w:rPr>
+        <w:t>&lt;directory&gt;</w:t>
+      </w:r>
+      <w:r>
+        <w:t xml:space="preserve"> </w:t>
+      </w:r>
+      <w:r>
+        <w:t>check (input) the specified manifest file against the specified directory</w:t>
+      </w:r>
+      <w:r>
+        <w:t>.</w:t>
+      </w:r>
+    </w:p>
+    <w:p>
+      <w:pPr>
+        <w:pStyle w:val="BodyText"/>
+      </w:pPr>
+      <w:r>
+        <w:t xml:space="preserve">A minimal example of usage </w:t>
+      </w:r>
+      <w:r>
+        <w:t>to generate a manifest</w:t>
+      </w:r>
+    </w:p>
+    <w:p>
+      <w:pPr>
+        <w:pStyle w:val="Code"/>
+      </w:pPr>
+      <w:r>
+        <w:t>Manifest -o f:/VPRS421-P10-Manifest.txt f:/VPRS421-P10</w:t>
+      </w:r>
+    </w:p>
+    <w:p>
+      <w:pPr>
+        <w:pStyle w:val="BodyText"/>
+      </w:pPr>
+      <w:r>
+        <w:t>And to verify against the manifes</w:t>
+      </w:r>
+    </w:p>
+    <w:p>
+      <w:pPr>
+        <w:pStyle w:val="Code"/>
+      </w:pPr>
+      <w:r>
+        <w:t>Manifest -</w:t>
+      </w:r>
+      <w:r>
+        <w:t>i</w:t>
+      </w:r>
+      <w:r>
+        <w:t xml:space="preserve"> f:/VPRS421-P10-Manifest.txt f:/VPRS421-P10</w:t>
+      </w:r>
+    </w:p>
+    <w:p>
+      <w:pPr>
+        <w:pStyle w:val="BodyText"/>
+      </w:pPr>
+    </w:p>
+    <w:p>
+      <w:pPr>
+        <w:pStyle w:val="BodyText"/>
+      </w:pPr>
+      <w:r>
+        <w:t>The following command line arguments are optional:</w:t>
       </w:r>
     </w:p>
     <w:p>
@@ -1947,44 +2149,19 @@
         <w:rPr>
           <w:rStyle w:val="Strong"/>
         </w:rPr>
-        <w:t>-c &lt;file&gt;</w:t>
-      </w:r>
-      <w:r>
-        <w:t xml:space="preserve"> the control file which controls the production of VEOs. See the next section for details about the control file.</w:t>
-      </w:r>
-    </w:p>
-    <w:p>
-      <w:pPr>
-        <w:pStyle w:val="BodyText"/>
-      </w:pPr>
-      <w:r>
-        <w:t>A minimal example of usage is</w:t>
-      </w:r>
-    </w:p>
-    <w:p>
-      <w:pPr>
-        <w:pStyle w:val="Code"/>
-      </w:pPr>
-      <w:proofErr w:type="spellStart"/>
-      <w:r>
-        <w:t>createVEO</w:t>
-      </w:r>
-      <w:proofErr w:type="spellEnd"/>
-      <w:r>
-        <w:t xml:space="preserve"> -c data.txt -t templates</w:t>
-      </w:r>
-    </w:p>
-    <w:p>
-      <w:pPr>
-        <w:pStyle w:val="BodyText"/>
-      </w:pPr>
-    </w:p>
-    <w:p>
-      <w:pPr>
-        <w:pStyle w:val="BodyText"/>
-      </w:pPr>
-      <w:r>
-        <w:t>The following command line arguments are optional:</w:t>
+        <w:t>-</w:t>
+      </w:r>
+      <w:r>
+        <w:rPr>
+          <w:rStyle w:val="Strong"/>
+        </w:rPr>
+        <w:t>l &lt;file&gt;</w:t>
+      </w:r>
+      <w:r>
+        <w:t xml:space="preserve"> </w:t>
+      </w:r>
+      <w:r>
+        <w:t>copy the output to a log file</w:t>
       </w:r>
     </w:p>
     <w:p>
@@ -1999,18 +2176,22 @@
         <w:rPr>
           <w:rStyle w:val="Strong"/>
         </w:rPr>
-        <w:t>-v</w:t>
-      </w:r>
-      <w:r>
-        <w:t xml:space="preserve"> verbose output. By </w:t>
-      </w:r>
-      <w:proofErr w:type="gramStart"/>
-      <w:r>
-        <w:t>default</w:t>
-      </w:r>
-      <w:proofErr w:type="gramEnd"/>
-      <w:r>
-        <w:t xml:space="preserve"> off.</w:t>
+        <w:t>-</w:t>
+      </w:r>
+      <w:r>
+        <w:rPr>
+          <w:rStyle w:val="Strong"/>
+        </w:rPr>
+        <w:t>v</w:t>
+      </w:r>
+      <w:r>
+        <w:t xml:space="preserve"> </w:t>
+      </w:r>
+      <w:r>
+        <w:t>verbose mode. Include details about the run, and the results of processing each file</w:t>
+      </w:r>
+      <w:r>
+        <w:t>. If this mode is not set, only errors are reported</w:t>
       </w:r>
     </w:p>
     <w:p>
@@ -2025,18 +2206,58 @@
         <w:rPr>
           <w:rStyle w:val="Strong"/>
         </w:rPr>
-        <w:t>-d</w:t>
-      </w:r>
-      <w:r>
-        <w:t xml:space="preserve"> debug mode. In this mode more logging will be generated, and the VEO directories will not be deleted after the ZIP file is created. By </w:t>
-      </w:r>
-      <w:proofErr w:type="gramStart"/>
-      <w:r>
-        <w:t>default</w:t>
-      </w:r>
-      <w:proofErr w:type="gramEnd"/>
-      <w:r>
-        <w:t xml:space="preserve"> off.</w:t>
+        <w:t xml:space="preserve">-ha &lt;algorithm&gt; </w:t>
+      </w:r>
+      <w:r>
+        <w:t>The hash algorithm used to protect the content files and create signatures. Valid values are: ‘</w:t>
+      </w:r>
+      <w:r>
+        <w:t>SHA-1</w:t>
+      </w:r>
+      <w:r>
+        <w:t>’</w:t>
+      </w:r>
+      <w:r>
+        <w:t xml:space="preserve">, </w:t>
+      </w:r>
+      <w:r>
+        <w:t>‘</w:t>
+      </w:r>
+      <w:r>
+        <w:t>SHA-256</w:t>
+      </w:r>
+      <w:r>
+        <w:t>’</w:t>
+      </w:r>
+      <w:r>
+        <w:t xml:space="preserve">, </w:t>
+      </w:r>
+      <w:r>
+        <w:t>‘</w:t>
+      </w:r>
+      <w:r>
+        <w:t>SHA-384</w:t>
+      </w:r>
+      <w:r>
+        <w:t>’</w:t>
+      </w:r>
+      <w:r>
+        <w:t xml:space="preserve">, </w:t>
+      </w:r>
+      <w:r>
+        <w:t>and</w:t>
+      </w:r>
+      <w:r>
+        <w:t xml:space="preserve"> </w:t>
+      </w:r>
+      <w:r>
+        <w:t>‘</w:t>
+      </w:r>
+      <w:r>
+        <w:t>SHA-512</w:t>
+      </w:r>
+      <w:r>
+        <w:t>’. The default is 'SHA-1'.</w:t>
       </w:r>
     </w:p>
     <w:p>
@@ -2051,130 +2272,16 @@
         <w:rPr>
           <w:rStyle w:val="Strong"/>
         </w:rPr>
-        <w:t xml:space="preserve">-ha &lt;algorithm&gt; </w:t>
-      </w:r>
-      <w:r>
-        <w:t>The hash algorithm used to protect the content files and create signatures. Valid values are: ‘</w:t>
-      </w:r>
-      <w:r>
-        <w:t>SHA-1</w:t>
-      </w:r>
-      <w:r>
-        <w:t>’</w:t>
-      </w:r>
-      <w:r>
-        <w:t xml:space="preserve">, </w:t>
-      </w:r>
-      <w:r>
-        <w:t>‘</w:t>
-      </w:r>
-      <w:r>
-        <w:t>SHA-256</w:t>
-      </w:r>
-      <w:r>
-        <w:t>’</w:t>
-      </w:r>
-      <w:r>
-        <w:t xml:space="preserve">, </w:t>
-      </w:r>
-      <w:r>
-        <w:t>‘</w:t>
-      </w:r>
-      <w:r>
-        <w:t>SHA-384</w:t>
-      </w:r>
-      <w:r>
-        <w:t>’</w:t>
-      </w:r>
-      <w:r>
-        <w:t xml:space="preserve">, </w:t>
-      </w:r>
-      <w:r>
-        <w:t>and</w:t>
+        <w:t>-help</w:t>
       </w:r>
       <w:r>
         <w:t xml:space="preserve"> </w:t>
       </w:r>
       <w:r>
-        <w:t>‘</w:t>
-      </w:r>
-      <w:r>
-        <w:t>SHA-512</w:t>
-      </w:r>
-      <w:r>
-        <w:t>’. The default is 'SHA-1'. If no –ha command line argument is present, the hash algorithm must be set in the control file. If a hash algorithm is specified in both the command line and in the control file, the control file specification overrides the command line.</w:t>
-      </w:r>
-    </w:p>
-    <w:p>
-      <w:pPr>
-        <w:pStyle w:val="ListBullet"/>
-        <w:numPr>
-          <w:ilvl w:val="0"/>
-          <w:numId w:val="1"/>
-        </w:numPr>
-      </w:pPr>
-      <w:r>
-        <w:rPr>
-          <w:rStyle w:val="Strong"/>
-        </w:rPr>
-        <w:t>-s &lt;</w:t>
-      </w:r>
-      <w:proofErr w:type="spellStart"/>
-      <w:r>
-        <w:rPr>
-          <w:rStyle w:val="Strong"/>
-        </w:rPr>
-        <w:t>PFXfile</w:t>
-      </w:r>
-      <w:proofErr w:type="spellEnd"/>
-      <w:r>
-        <w:rPr>
-          <w:rStyle w:val="Strong"/>
-        </w:rPr>
-        <w:t>&gt; &lt;password&gt;</w:t>
-      </w:r>
-      <w:r>
-        <w:t xml:space="preserve"> a PFX file containing details about the signer (particularly the private key). A PFX file is protected against reading and can only be unlocked using the password. If no -s command line argument is present, the PFX file must be specified in the control file. If PFX files are specified in both the command line and in the control file, all PFX files are used to sign the VEOs resulting in multiple signatures.</w:t>
-      </w:r>
-    </w:p>
-    <w:p>
-      <w:pPr>
-        <w:pStyle w:val="ListBullet"/>
-        <w:numPr>
-          <w:ilvl w:val="0"/>
-          <w:numId w:val="1"/>
-        </w:numPr>
-      </w:pPr>
-      <w:r>
-        <w:rPr>
-          <w:rStyle w:val="Strong"/>
-        </w:rPr>
-        <w:t>-o &lt;</w:t>
-      </w:r>
-      <w:proofErr w:type="spellStart"/>
-      <w:r>
-        <w:rPr>
-          <w:rStyle w:val="Strong"/>
-        </w:rPr>
-        <w:t>outputDir</w:t>
-      </w:r>
-      <w:proofErr w:type="spellEnd"/>
-      <w:r>
-        <w:rPr>
-          <w:rStyle w:val="Strong"/>
-        </w:rPr>
-        <w:t>&gt;</w:t>
-      </w:r>
-      <w:r>
-        <w:t xml:space="preserve"> the directory in which the VEOs are to be created. If not present, the VEOs will be created in the directory where the </w:t>
-      </w:r>
-      <w:proofErr w:type="spellStart"/>
-      <w:r>
-        <w:t>createVEO</w:t>
-      </w:r>
-      <w:proofErr w:type="spellEnd"/>
-      <w:r>
-        <w:t xml:space="preserve"> program is run.</w:t>
+        <w:t>print a summary of the command line arguments</w:t>
+      </w:r>
+      <w:r>
+        <w:t>.</w:t>
       </w:r>
     </w:p>
     <w:p>
@@ -2223,9 +2330,9 @@
       </w:r>
     </w:p>
     <w:sectPr>
-      <w:footerReference w:type="default" r:id="rId20"/>
-      <w:headerReference w:type="first" r:id="rId21"/>
-      <w:footerReference w:type="first" r:id="rId22"/>
+      <w:footerReference w:type="default" r:id="rId22"/>
+      <w:headerReference w:type="first" r:id="rId23"/>
+      <w:footerReference w:type="first" r:id="rId24"/>
       <w:pgSz w:w="11906" w:h="16838" w:code="9"/>
       <w:pgMar w:top="1134" w:right="1134" w:bottom="2336" w:left="1134" w:header="567" w:footer="170" w:gutter="0"/>
       <w:cols w:space="708"/>
@@ -2237,7 +2344,7 @@
 </file>
 
 <file path=word/endnotes.xml><?xml version="1.0" encoding="utf-8"?>
-<w:endnotes xmlns:wpc="http://schemas.microsoft.com/office/word/2010/wordprocessingCanvas" xmlns:cx="http://schemas.microsoft.com/office/drawing/2014/chartex" xmlns:cx1="http://schemas.microsoft.com/office/drawing/2015/9/8/chartex" xmlns:cx2="http://schemas.microsoft.com/office/drawing/2015/10/21/chartex" xmlns:cx3="http://schemas.microsoft.com/office/drawing/2016/5/9/chartex" xmlns:cx4="http://schemas.microsoft.com/office/drawing/2016/5/10/chartex" xmlns:cx5="http://schemas.microsoft.com/office/drawing/2016/5/11/chartex" xmlns:cx6="http://schemas.microsoft.com/office/drawing/2016/5/12/chartex" xmlns:cx7="http://schemas.microsoft.com/office/drawing/2016/5/13/chartex" xmlns:cx8="http://schemas.microsoft.com/office/drawing/2016/5/14/chartex" xmlns:mc="http://schemas.openxmlformats.org/markup-compatibility/2006" xmlns:aink="http://schemas.microsoft.com/office/drawing/2016/ink" xmlns:am3d="http://schemas.microsoft.com/office/drawing/2017/model3d" xmlns:o="urn:schemas-microsoft-com:office:office" xmlns:r="http://schemas.openxmlformats.org/officeDocument/2006/relationships" xmlns:m="http://schemas.openxmlformats.org/officeDocument/2006/math" xmlns:v="urn:schemas-microsoft-com:vml" xmlns:wp14="http://schemas.microsoft.com/office/word/2010/wordprocessingDrawing" xmlns:wp="http://schemas.openxmlformats.org/drawingml/2006/wordprocessingDrawing" xmlns:w10="urn:schemas-microsoft-com:office:word" xmlns:w="http://schemas.openxmlformats.org/wordprocessingml/2006/main" xmlns:w14="http://schemas.microsoft.com/office/word/2010/wordml" xmlns:w15="http://schemas.microsoft.com/office/word/2012/wordml" xmlns:w16cex="http://schemas.microsoft.com/office/word/2018/wordml/cex" xmlns:w16cid="http://schemas.microsoft.com/office/word/2016/wordml/cid" xmlns:w16="http://schemas.microsoft.com/office/word/2018/wordml" xmlns:w16se="http://schemas.microsoft.com/office/word/2015/wordml/symex" xmlns:wpg="http://schemas.microsoft.com/office/word/2010/wordprocessingGroup" xmlns:wpi="http://schemas.microsoft.com/office/word/2010/wordprocessingInk" xmlns:wne="http://schemas.microsoft.com/office/word/2006/wordml" xmlns:wps="http://schemas.microsoft.com/office/word/2010/wordprocessingShape" mc:Ignorable="w14 w15 w16se w16cid w16 w16cex wp14">
+<w:endnotes xmlns:wpc="http://schemas.microsoft.com/office/word/2010/wordprocessingCanvas" xmlns:cx="http://schemas.microsoft.com/office/drawing/2014/chartex" xmlns:cx1="http://schemas.microsoft.com/office/drawing/2015/9/8/chartex" xmlns:cx2="http://schemas.microsoft.com/office/drawing/2015/10/21/chartex" xmlns:cx3="http://schemas.microsoft.com/office/drawing/2016/5/9/chartex" xmlns:cx4="http://schemas.microsoft.com/office/drawing/2016/5/10/chartex" xmlns:cx5="http://schemas.microsoft.com/office/drawing/2016/5/11/chartex" xmlns:cx6="http://schemas.microsoft.com/office/drawing/2016/5/12/chartex" xmlns:cx7="http://schemas.microsoft.com/office/drawing/2016/5/13/chartex" xmlns:cx8="http://schemas.microsoft.com/office/drawing/2016/5/14/chartex" xmlns:mc="http://schemas.openxmlformats.org/markup-compatibility/2006" xmlns:aink="http://schemas.microsoft.com/office/drawing/2016/ink" xmlns:am3d="http://schemas.microsoft.com/office/drawing/2017/model3d" xmlns:o="urn:schemas-microsoft-com:office:office" xmlns:r="http://schemas.openxmlformats.org/officeDocument/2006/relationships" xmlns:m="http://schemas.openxmlformats.org/officeDocument/2006/math" xmlns:v="urn:schemas-microsoft-com:vml" xmlns:wp14="http://schemas.microsoft.com/office/word/2010/wordprocessingDrawing" xmlns:wp="http://schemas.openxmlformats.org/drawingml/2006/wordprocessingDrawing" xmlns:w10="urn:schemas-microsoft-com:office:word" xmlns:w="http://schemas.openxmlformats.org/wordprocessingml/2006/main" xmlns:w14="http://schemas.microsoft.com/office/word/2010/wordml" xmlns:w15="http://schemas.microsoft.com/office/word/2012/wordml" xmlns:w16cex="http://schemas.microsoft.com/office/word/2018/wordml/cex" xmlns:w16cid="http://schemas.microsoft.com/office/word/2016/wordml/cid" xmlns:w16="http://schemas.microsoft.com/office/word/2018/wordml" xmlns:w16sdtdh="http://schemas.microsoft.com/office/word/2020/wordml/sdtdatahash" xmlns:w16se="http://schemas.microsoft.com/office/word/2015/wordml/symex" xmlns:wpg="http://schemas.microsoft.com/office/word/2010/wordprocessingGroup" xmlns:wpi="http://schemas.microsoft.com/office/word/2010/wordprocessingInk" xmlns:wne="http://schemas.microsoft.com/office/word/2006/wordml" xmlns:wps="http://schemas.microsoft.com/office/word/2010/wordprocessingShape" mc:Ignorable="w14 w15 w16se w16cid w16 w16cex w16sdtdh wp14">
   <w:endnote w:type="separator" w:id="-1">
     <w:p>
       <w:r>
@@ -2256,7 +2363,7 @@
 </file>
 
 <file path=word/footer1.xml><?xml version="1.0" encoding="utf-8"?>
-<w:ftr xmlns:wpc="http://schemas.microsoft.com/office/word/2010/wordprocessingCanvas" xmlns:cx="http://schemas.microsoft.com/office/drawing/2014/chartex" xmlns:cx1="http://schemas.microsoft.com/office/drawing/2015/9/8/chartex" xmlns:cx2="http://schemas.microsoft.com/office/drawing/2015/10/21/chartex" xmlns:cx3="http://schemas.microsoft.com/office/drawing/2016/5/9/chartex" xmlns:cx4="http://schemas.microsoft.com/office/drawing/2016/5/10/chartex" xmlns:cx5="http://schemas.microsoft.com/office/drawing/2016/5/11/chartex" xmlns:cx6="http://schemas.microsoft.com/office/drawing/2016/5/12/chartex" xmlns:cx7="http://schemas.microsoft.com/office/drawing/2016/5/13/chartex" xmlns:cx8="http://schemas.microsoft.com/office/drawing/2016/5/14/chartex" xmlns:mc="http://schemas.openxmlformats.org/markup-compatibility/2006" xmlns:aink="http://schemas.microsoft.com/office/drawing/2016/ink" xmlns:am3d="http://schemas.microsoft.com/office/drawing/2017/model3d" xmlns:o="urn:schemas-microsoft-com:office:office" xmlns:r="http://schemas.openxmlformats.org/officeDocument/2006/relationships" xmlns:m="http://schemas.openxmlformats.org/officeDocument/2006/math" xmlns:v="urn:schemas-microsoft-com:vml" xmlns:wp14="http://schemas.microsoft.com/office/word/2010/wordprocessingDrawing" xmlns:wp="http://schemas.openxmlformats.org/drawingml/2006/wordprocessingDrawing" xmlns:w10="urn:schemas-microsoft-com:office:word" xmlns:w="http://schemas.openxmlformats.org/wordprocessingml/2006/main" xmlns:w14="http://schemas.microsoft.com/office/word/2010/wordml" xmlns:w15="http://schemas.microsoft.com/office/word/2012/wordml" xmlns:w16cex="http://schemas.microsoft.com/office/word/2018/wordml/cex" xmlns:w16cid="http://schemas.microsoft.com/office/word/2016/wordml/cid" xmlns:w16="http://schemas.microsoft.com/office/word/2018/wordml" xmlns:w16se="http://schemas.microsoft.com/office/word/2015/wordml/symex" xmlns:wpg="http://schemas.microsoft.com/office/word/2010/wordprocessingGroup" xmlns:wpi="http://schemas.microsoft.com/office/word/2010/wordprocessingInk" xmlns:wne="http://schemas.microsoft.com/office/word/2006/wordml" xmlns:wps="http://schemas.microsoft.com/office/word/2010/wordprocessingShape" mc:Ignorable="w14 w15 w16se w16cid w16 w16cex wp14">
+<w:ftr xmlns:wpc="http://schemas.microsoft.com/office/word/2010/wordprocessingCanvas" xmlns:cx="http://schemas.microsoft.com/office/drawing/2014/chartex" xmlns:cx1="http://schemas.microsoft.com/office/drawing/2015/9/8/chartex" xmlns:cx2="http://schemas.microsoft.com/office/drawing/2015/10/21/chartex" xmlns:cx3="http://schemas.microsoft.com/office/drawing/2016/5/9/chartex" xmlns:cx4="http://schemas.microsoft.com/office/drawing/2016/5/10/chartex" xmlns:cx5="http://schemas.microsoft.com/office/drawing/2016/5/11/chartex" xmlns:cx6="http://schemas.microsoft.com/office/drawing/2016/5/12/chartex" xmlns:cx7="http://schemas.microsoft.com/office/drawing/2016/5/13/chartex" xmlns:cx8="http://schemas.microsoft.com/office/drawing/2016/5/14/chartex" xmlns:mc="http://schemas.openxmlformats.org/markup-compatibility/2006" xmlns:aink="http://schemas.microsoft.com/office/drawing/2016/ink" xmlns:am3d="http://schemas.microsoft.com/office/drawing/2017/model3d" xmlns:o="urn:schemas-microsoft-com:office:office" xmlns:r="http://schemas.openxmlformats.org/officeDocument/2006/relationships" xmlns:m="http://schemas.openxmlformats.org/officeDocument/2006/math" xmlns:v="urn:schemas-microsoft-com:vml" xmlns:wp14="http://schemas.microsoft.com/office/word/2010/wordprocessingDrawing" xmlns:wp="http://schemas.openxmlformats.org/drawingml/2006/wordprocessingDrawing" xmlns:w10="urn:schemas-microsoft-com:office:word" xmlns:w="http://schemas.openxmlformats.org/wordprocessingml/2006/main" xmlns:w14="http://schemas.microsoft.com/office/word/2010/wordml" xmlns:w15="http://schemas.microsoft.com/office/word/2012/wordml" xmlns:w16cex="http://schemas.microsoft.com/office/word/2018/wordml/cex" xmlns:w16cid="http://schemas.microsoft.com/office/word/2016/wordml/cid" xmlns:w16="http://schemas.microsoft.com/office/word/2018/wordml" xmlns:w16sdtdh="http://schemas.microsoft.com/office/word/2020/wordml/sdtdatahash" xmlns:w16se="http://schemas.microsoft.com/office/word/2015/wordml/symex" xmlns:wpg="http://schemas.microsoft.com/office/word/2010/wordprocessingGroup" xmlns:wpi="http://schemas.microsoft.com/office/word/2010/wordprocessingInk" xmlns:wne="http://schemas.microsoft.com/office/word/2006/wordml" xmlns:wps="http://schemas.microsoft.com/office/word/2010/wordprocessingShape" mc:Ignorable="w14 w15 w16se w16cid w16 w16cex w16sdtdh wp14">
   <w:tbl>
     <w:tblPr>
       <w:tblW w:w="5000" w:type="pct"/>
@@ -2572,7 +2679,7 @@
 </file>
 
 <file path=word/footer2.xml><?xml version="1.0" encoding="utf-8"?>
-<w:ftr xmlns:wpc="http://schemas.microsoft.com/office/word/2010/wordprocessingCanvas" xmlns:cx="http://schemas.microsoft.com/office/drawing/2014/chartex" xmlns:cx1="http://schemas.microsoft.com/office/drawing/2015/9/8/chartex" xmlns:cx2="http://schemas.microsoft.com/office/drawing/2015/10/21/chartex" xmlns:cx3="http://schemas.microsoft.com/office/drawing/2016/5/9/chartex" xmlns:cx4="http://schemas.microsoft.com/office/drawing/2016/5/10/chartex" xmlns:cx5="http://schemas.microsoft.com/office/drawing/2016/5/11/chartex" xmlns:cx6="http://schemas.microsoft.com/office/drawing/2016/5/12/chartex" xmlns:cx7="http://schemas.microsoft.com/office/drawing/2016/5/13/chartex" xmlns:cx8="http://schemas.microsoft.com/office/drawing/2016/5/14/chartex" xmlns:mc="http://schemas.openxmlformats.org/markup-compatibility/2006" xmlns:aink="http://schemas.microsoft.com/office/drawing/2016/ink" xmlns:am3d="http://schemas.microsoft.com/office/drawing/2017/model3d" xmlns:o="urn:schemas-microsoft-com:office:office" xmlns:r="http://schemas.openxmlformats.org/officeDocument/2006/relationships" xmlns:m="http://schemas.openxmlformats.org/officeDocument/2006/math" xmlns:v="urn:schemas-microsoft-com:vml" xmlns:wp14="http://schemas.microsoft.com/office/word/2010/wordprocessingDrawing" xmlns:wp="http://schemas.openxmlformats.org/drawingml/2006/wordprocessingDrawing" xmlns:w10="urn:schemas-microsoft-com:office:word" xmlns:w="http://schemas.openxmlformats.org/wordprocessingml/2006/main" xmlns:w14="http://schemas.microsoft.com/office/word/2010/wordml" xmlns:w15="http://schemas.microsoft.com/office/word/2012/wordml" xmlns:w16cex="http://schemas.microsoft.com/office/word/2018/wordml/cex" xmlns:w16cid="http://schemas.microsoft.com/office/word/2016/wordml/cid" xmlns:w16="http://schemas.microsoft.com/office/word/2018/wordml" xmlns:w16se="http://schemas.microsoft.com/office/word/2015/wordml/symex" xmlns:wpg="http://schemas.microsoft.com/office/word/2010/wordprocessingGroup" xmlns:wpi="http://schemas.microsoft.com/office/word/2010/wordprocessingInk" xmlns:wne="http://schemas.microsoft.com/office/word/2006/wordml" xmlns:wps="http://schemas.microsoft.com/office/word/2010/wordprocessingShape" mc:Ignorable="w14 w15 w16se w16cid w16 w16cex wp14">
+<w:ftr xmlns:wpc="http://schemas.microsoft.com/office/word/2010/wordprocessingCanvas" xmlns:cx="http://schemas.microsoft.com/office/drawing/2014/chartex" xmlns:cx1="http://schemas.microsoft.com/office/drawing/2015/9/8/chartex" xmlns:cx2="http://schemas.microsoft.com/office/drawing/2015/10/21/chartex" xmlns:cx3="http://schemas.microsoft.com/office/drawing/2016/5/9/chartex" xmlns:cx4="http://schemas.microsoft.com/office/drawing/2016/5/10/chartex" xmlns:cx5="http://schemas.microsoft.com/office/drawing/2016/5/11/chartex" xmlns:cx6="http://schemas.microsoft.com/office/drawing/2016/5/12/chartex" xmlns:cx7="http://schemas.microsoft.com/office/drawing/2016/5/13/chartex" xmlns:cx8="http://schemas.microsoft.com/office/drawing/2016/5/14/chartex" xmlns:mc="http://schemas.openxmlformats.org/markup-compatibility/2006" xmlns:aink="http://schemas.microsoft.com/office/drawing/2016/ink" xmlns:am3d="http://schemas.microsoft.com/office/drawing/2017/model3d" xmlns:o="urn:schemas-microsoft-com:office:office" xmlns:r="http://schemas.openxmlformats.org/officeDocument/2006/relationships" xmlns:m="http://schemas.openxmlformats.org/officeDocument/2006/math" xmlns:v="urn:schemas-microsoft-com:vml" xmlns:wp14="http://schemas.microsoft.com/office/word/2010/wordprocessingDrawing" xmlns:wp="http://schemas.openxmlformats.org/drawingml/2006/wordprocessingDrawing" xmlns:w10="urn:schemas-microsoft-com:office:word" xmlns:w="http://schemas.openxmlformats.org/wordprocessingml/2006/main" xmlns:w14="http://schemas.microsoft.com/office/word/2010/wordml" xmlns:w15="http://schemas.microsoft.com/office/word/2012/wordml" xmlns:w16cex="http://schemas.microsoft.com/office/word/2018/wordml/cex" xmlns:w16cid="http://schemas.microsoft.com/office/word/2016/wordml/cid" xmlns:w16="http://schemas.microsoft.com/office/word/2018/wordml" xmlns:w16sdtdh="http://schemas.microsoft.com/office/word/2020/wordml/sdtdatahash" xmlns:w16se="http://schemas.microsoft.com/office/word/2015/wordml/symex" xmlns:wpg="http://schemas.microsoft.com/office/word/2010/wordprocessingGroup" xmlns:wpi="http://schemas.microsoft.com/office/word/2010/wordprocessingInk" xmlns:wne="http://schemas.microsoft.com/office/word/2006/wordml" xmlns:wps="http://schemas.microsoft.com/office/word/2010/wordprocessingShape" mc:Ignorable="w14 w15 w16se w16cid w16 w16cex w16sdtdh wp14">
   <w:p>
     <w:pPr>
       <w:pStyle w:val="Footer"/>
@@ -2650,7 +2757,7 @@
 </file>
 
 <file path=word/footnotes.xml><?xml version="1.0" encoding="utf-8"?>
-<w:footnotes xmlns:wpc="http://schemas.microsoft.com/office/word/2010/wordprocessingCanvas" xmlns:cx="http://schemas.microsoft.com/office/drawing/2014/chartex" xmlns:cx1="http://schemas.microsoft.com/office/drawing/2015/9/8/chartex" xmlns:cx2="http://schemas.microsoft.com/office/drawing/2015/10/21/chartex" xmlns:cx3="http://schemas.microsoft.com/office/drawing/2016/5/9/chartex" xmlns:cx4="http://schemas.microsoft.com/office/drawing/2016/5/10/chartex" xmlns:cx5="http://schemas.microsoft.com/office/drawing/2016/5/11/chartex" xmlns:cx6="http://schemas.microsoft.com/office/drawing/2016/5/12/chartex" xmlns:cx7="http://schemas.microsoft.com/office/drawing/2016/5/13/chartex" xmlns:cx8="http://schemas.microsoft.com/office/drawing/2016/5/14/chartex" xmlns:mc="http://schemas.openxmlformats.org/markup-compatibility/2006" xmlns:aink="http://schemas.microsoft.com/office/drawing/2016/ink" xmlns:am3d="http://schemas.microsoft.com/office/drawing/2017/model3d" xmlns:o="urn:schemas-microsoft-com:office:office" xmlns:r="http://schemas.openxmlformats.org/officeDocument/2006/relationships" xmlns:m="http://schemas.openxmlformats.org/officeDocument/2006/math" xmlns:v="urn:schemas-microsoft-com:vml" xmlns:wp14="http://schemas.microsoft.com/office/word/2010/wordprocessingDrawing" xmlns:wp="http://schemas.openxmlformats.org/drawingml/2006/wordprocessingDrawing" xmlns:w10="urn:schemas-microsoft-com:office:word" xmlns:w="http://schemas.openxmlformats.org/wordprocessingml/2006/main" xmlns:w14="http://schemas.microsoft.com/office/word/2010/wordml" xmlns:w15="http://schemas.microsoft.com/office/word/2012/wordml" xmlns:w16cex="http://schemas.microsoft.com/office/word/2018/wordml/cex" xmlns:w16cid="http://schemas.microsoft.com/office/word/2016/wordml/cid" xmlns:w16="http://schemas.microsoft.com/office/word/2018/wordml" xmlns:w16se="http://schemas.microsoft.com/office/word/2015/wordml/symex" xmlns:wpg="http://schemas.microsoft.com/office/word/2010/wordprocessingGroup" xmlns:wpi="http://schemas.microsoft.com/office/word/2010/wordprocessingInk" xmlns:wne="http://schemas.microsoft.com/office/word/2006/wordml" xmlns:wps="http://schemas.microsoft.com/office/word/2010/wordprocessingShape" mc:Ignorable="w14 w15 w16se w16cid w16 w16cex wp14">
+<w:footnotes xmlns:wpc="http://schemas.microsoft.com/office/word/2010/wordprocessingCanvas" xmlns:cx="http://schemas.microsoft.com/office/drawing/2014/chartex" xmlns:cx1="http://schemas.microsoft.com/office/drawing/2015/9/8/chartex" xmlns:cx2="http://schemas.microsoft.com/office/drawing/2015/10/21/chartex" xmlns:cx3="http://schemas.microsoft.com/office/drawing/2016/5/9/chartex" xmlns:cx4="http://schemas.microsoft.com/office/drawing/2016/5/10/chartex" xmlns:cx5="http://schemas.microsoft.com/office/drawing/2016/5/11/chartex" xmlns:cx6="http://schemas.microsoft.com/office/drawing/2016/5/12/chartex" xmlns:cx7="http://schemas.microsoft.com/office/drawing/2016/5/13/chartex" xmlns:cx8="http://schemas.microsoft.com/office/drawing/2016/5/14/chartex" xmlns:mc="http://schemas.openxmlformats.org/markup-compatibility/2006" xmlns:aink="http://schemas.microsoft.com/office/drawing/2016/ink" xmlns:am3d="http://schemas.microsoft.com/office/drawing/2017/model3d" xmlns:o="urn:schemas-microsoft-com:office:office" xmlns:r="http://schemas.openxmlformats.org/officeDocument/2006/relationships" xmlns:m="http://schemas.openxmlformats.org/officeDocument/2006/math" xmlns:v="urn:schemas-microsoft-com:vml" xmlns:wp14="http://schemas.microsoft.com/office/word/2010/wordprocessingDrawing" xmlns:wp="http://schemas.openxmlformats.org/drawingml/2006/wordprocessingDrawing" xmlns:w10="urn:schemas-microsoft-com:office:word" xmlns:w="http://schemas.openxmlformats.org/wordprocessingml/2006/main" xmlns:w14="http://schemas.microsoft.com/office/word/2010/wordml" xmlns:w15="http://schemas.microsoft.com/office/word/2012/wordml" xmlns:w16cex="http://schemas.microsoft.com/office/word/2018/wordml/cex" xmlns:w16cid="http://schemas.microsoft.com/office/word/2016/wordml/cid" xmlns:w16="http://schemas.microsoft.com/office/word/2018/wordml" xmlns:w16sdtdh="http://schemas.microsoft.com/office/word/2020/wordml/sdtdatahash" xmlns:w16se="http://schemas.microsoft.com/office/word/2015/wordml/symex" xmlns:wpg="http://schemas.microsoft.com/office/word/2010/wordprocessingGroup" xmlns:wpi="http://schemas.microsoft.com/office/word/2010/wordprocessingInk" xmlns:wne="http://schemas.microsoft.com/office/word/2006/wordml" xmlns:wps="http://schemas.microsoft.com/office/word/2010/wordprocessingShape" mc:Ignorable="w14 w15 w16se w16cid w16 w16cex w16sdtdh wp14">
   <w:footnote w:type="separator" w:id="-1">
     <w:p>
       <w:r>
@@ -2669,7 +2776,7 @@
 </file>
 
 <file path=word/header1.xml><?xml version="1.0" encoding="utf-8"?>
-<w:hdr xmlns:wpc="http://schemas.microsoft.com/office/word/2010/wordprocessingCanvas" xmlns:cx="http://schemas.microsoft.com/office/drawing/2014/chartex" xmlns:cx1="http://schemas.microsoft.com/office/drawing/2015/9/8/chartex" xmlns:cx2="http://schemas.microsoft.com/office/drawing/2015/10/21/chartex" xmlns:cx3="http://schemas.microsoft.com/office/drawing/2016/5/9/chartex" xmlns:cx4="http://schemas.microsoft.com/office/drawing/2016/5/10/chartex" xmlns:cx5="http://schemas.microsoft.com/office/drawing/2016/5/11/chartex" xmlns:cx6="http://schemas.microsoft.com/office/drawing/2016/5/12/chartex" xmlns:cx7="http://schemas.microsoft.com/office/drawing/2016/5/13/chartex" xmlns:cx8="http://schemas.microsoft.com/office/drawing/2016/5/14/chartex" xmlns:mc="http://schemas.openxmlformats.org/markup-compatibility/2006" xmlns:aink="http://schemas.microsoft.com/office/drawing/2016/ink" xmlns:am3d="http://schemas.microsoft.com/office/drawing/2017/model3d" xmlns:o="urn:schemas-microsoft-com:office:office" xmlns:r="http://schemas.openxmlformats.org/officeDocument/2006/relationships" xmlns:m="http://schemas.openxmlformats.org/officeDocument/2006/math" xmlns:v="urn:schemas-microsoft-com:vml" xmlns:wp14="http://schemas.microsoft.com/office/word/2010/wordprocessingDrawing" xmlns:wp="http://schemas.openxmlformats.org/drawingml/2006/wordprocessingDrawing" xmlns:w10="urn:schemas-microsoft-com:office:word" xmlns:w="http://schemas.openxmlformats.org/wordprocessingml/2006/main" xmlns:w14="http://schemas.microsoft.com/office/word/2010/wordml" xmlns:w15="http://schemas.microsoft.com/office/word/2012/wordml" xmlns:w16cex="http://schemas.microsoft.com/office/word/2018/wordml/cex" xmlns:w16cid="http://schemas.microsoft.com/office/word/2016/wordml/cid" xmlns:w16="http://schemas.microsoft.com/office/word/2018/wordml" xmlns:w16se="http://schemas.microsoft.com/office/word/2015/wordml/symex" xmlns:wpg="http://schemas.microsoft.com/office/word/2010/wordprocessingGroup" xmlns:wpi="http://schemas.microsoft.com/office/word/2010/wordprocessingInk" xmlns:wne="http://schemas.microsoft.com/office/word/2006/wordml" xmlns:wps="http://schemas.microsoft.com/office/word/2010/wordprocessingShape" mc:Ignorable="w14 w15 w16se w16cid w16 w16cex wp14">
+<w:hdr xmlns:wpc="http://schemas.microsoft.com/office/word/2010/wordprocessingCanvas" xmlns:cx="http://schemas.microsoft.com/office/drawing/2014/chartex" xmlns:cx1="http://schemas.microsoft.com/office/drawing/2015/9/8/chartex" xmlns:cx2="http://schemas.microsoft.com/office/drawing/2015/10/21/chartex" xmlns:cx3="http://schemas.microsoft.com/office/drawing/2016/5/9/chartex" xmlns:cx4="http://schemas.microsoft.com/office/drawing/2016/5/10/chartex" xmlns:cx5="http://schemas.microsoft.com/office/drawing/2016/5/11/chartex" xmlns:cx6="http://schemas.microsoft.com/office/drawing/2016/5/12/chartex" xmlns:cx7="http://schemas.microsoft.com/office/drawing/2016/5/13/chartex" xmlns:cx8="http://schemas.microsoft.com/office/drawing/2016/5/14/chartex" xmlns:mc="http://schemas.openxmlformats.org/markup-compatibility/2006" xmlns:aink="http://schemas.microsoft.com/office/drawing/2016/ink" xmlns:am3d="http://schemas.microsoft.com/office/drawing/2017/model3d" xmlns:o="urn:schemas-microsoft-com:office:office" xmlns:r="http://schemas.openxmlformats.org/officeDocument/2006/relationships" xmlns:m="http://schemas.openxmlformats.org/officeDocument/2006/math" xmlns:v="urn:schemas-microsoft-com:vml" xmlns:wp14="http://schemas.microsoft.com/office/word/2010/wordprocessingDrawing" xmlns:wp="http://schemas.openxmlformats.org/drawingml/2006/wordprocessingDrawing" xmlns:w10="urn:schemas-microsoft-com:office:word" xmlns:w="http://schemas.openxmlformats.org/wordprocessingml/2006/main" xmlns:w14="http://schemas.microsoft.com/office/word/2010/wordml" xmlns:w15="http://schemas.microsoft.com/office/word/2012/wordml" xmlns:w16cex="http://schemas.microsoft.com/office/word/2018/wordml/cex" xmlns:w16cid="http://schemas.microsoft.com/office/word/2016/wordml/cid" xmlns:w16="http://schemas.microsoft.com/office/word/2018/wordml" xmlns:w16sdtdh="http://schemas.microsoft.com/office/word/2020/wordml/sdtdatahash" xmlns:w16se="http://schemas.microsoft.com/office/word/2015/wordml/symex" xmlns:wpg="http://schemas.microsoft.com/office/word/2010/wordprocessingGroup" xmlns:wpi="http://schemas.microsoft.com/office/word/2010/wordprocessingInk" xmlns:wne="http://schemas.microsoft.com/office/word/2006/wordml" xmlns:wps="http://schemas.microsoft.com/office/word/2010/wordprocessingShape" mc:Ignorable="w14 w15 w16se w16cid w16 w16cex w16sdtdh wp14">
   <w:tbl>
     <w:tblPr>
       <w:tblW w:w="4947" w:type="pct"/>
@@ -2911,7 +3018,7 @@
               </mc:Choice>
               <mc:Fallback>
                 <w:pict>
-                  <v:line w14:anchorId="78D59C0A" id="Straight Connector 4" o:spid="_x0000_s1026" style="position:absolute;z-index:251659264;visibility:visible;mso-wrap-style:square;mso-width-percent:0;mso-wrap-distance-left:9pt;mso-wrap-distance-top:0;mso-wrap-distance-right:9pt;mso-wrap-distance-bottom:0;mso-position-horizontal:absolute;mso-position-horizontal-relative:text;mso-position-vertical:absolute;mso-position-vertical-relative:text;mso-width-percent:0;mso-width-relative:margin" from="4.05pt,6.6pt" to="477.3pt,6.6pt" o:gfxdata="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" strokecolor="black [3213]" strokeweight="1.8pt">
+                  <v:line w14:anchorId="1D6509BB" id="Straight Connector 4" o:spid="_x0000_s1026" style="position:absolute;z-index:251659264;visibility:visible;mso-wrap-style:square;mso-width-percent:0;mso-wrap-distance-left:9pt;mso-wrap-distance-top:0;mso-wrap-distance-right:9pt;mso-wrap-distance-bottom:0;mso-position-horizontal:absolute;mso-position-horizontal-relative:text;mso-position-vertical:absolute;mso-position-vertical-relative:text;mso-width-percent:0;mso-width-relative:margin" from="4.05pt,6.6pt" to="477.3pt,6.6pt" o:gfxdata="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" strokecolor="black [3213]" strokeweight="1.8pt">
                     <v:stroke dashstyle="1 1" endcap="round"/>
                   </v:line>
                 </w:pict>
@@ -3061,7 +3168,7 @@
 </file>
 
 <file path=word/numbering.xml><?xml version="1.0" encoding="utf-8"?>
-<w:numbering xmlns:wpc="http://schemas.microsoft.com/office/word/2010/wordprocessingCanvas" xmlns:cx="http://schemas.microsoft.com/office/drawing/2014/chartex" xmlns:cx1="http://schemas.microsoft.com/office/drawing/2015/9/8/chartex" xmlns:cx2="http://schemas.microsoft.com/office/drawing/2015/10/21/chartex" xmlns:cx3="http://schemas.microsoft.com/office/drawing/2016/5/9/chartex" xmlns:cx4="http://schemas.microsoft.com/office/drawing/2016/5/10/chartex" xmlns:cx5="http://schemas.microsoft.com/office/drawing/2016/5/11/chartex" xmlns:cx6="http://schemas.microsoft.com/office/drawing/2016/5/12/chartex" xmlns:cx7="http://schemas.microsoft.com/office/drawing/2016/5/13/chartex" xmlns:cx8="http://schemas.microsoft.com/office/drawing/2016/5/14/chartex" xmlns:mc="http://schemas.openxmlformats.org/markup-compatibility/2006" xmlns:aink="http://schemas.microsoft.com/office/drawing/2016/ink" xmlns:am3d="http://schemas.microsoft.com/office/drawing/2017/model3d" xmlns:o="urn:schemas-microsoft-com:office:office" xmlns:r="http://schemas.openxmlformats.org/officeDocument/2006/relationships" xmlns:m="http://schemas.openxmlformats.org/officeDocument/2006/math" xmlns:v="urn:schemas-microsoft-com:vml" xmlns:wp14="http://schemas.microsoft.com/office/word/2010/wordprocessingDrawing" xmlns:wp="http://schemas.openxmlformats.org/drawingml/2006/wordprocessingDrawing" xmlns:w10="urn:schemas-microsoft-com:office:word" xmlns:w="http://schemas.openxmlformats.org/wordprocessingml/2006/main" xmlns:w14="http://schemas.microsoft.com/office/word/2010/wordml" xmlns:w15="http://schemas.microsoft.com/office/word/2012/wordml" xmlns:w16cex="http://schemas.microsoft.com/office/word/2018/wordml/cex" xmlns:w16cid="http://schemas.microsoft.com/office/word/2016/wordml/cid" xmlns:w16="http://schemas.microsoft.com/office/word/2018/wordml" xmlns:w16se="http://schemas.microsoft.com/office/word/2015/wordml/symex" xmlns:wpg="http://schemas.microsoft.com/office/word/2010/wordprocessingGroup" xmlns:wpi="http://schemas.microsoft.com/office/word/2010/wordprocessingInk" xmlns:wne="http://schemas.microsoft.com/office/word/2006/wordml" xmlns:wps="http://schemas.microsoft.com/office/word/2010/wordprocessingShape" mc:Ignorable="w14 w15 w16se w16cid w16 w16cex wp14">
+<w:numbering xmlns:wpc="http://schemas.microsoft.com/office/word/2010/wordprocessingCanvas" xmlns:cx="http://schemas.microsoft.com/office/drawing/2014/chartex" xmlns:cx1="http://schemas.microsoft.com/office/drawing/2015/9/8/chartex" xmlns:cx2="http://schemas.microsoft.com/office/drawing/2015/10/21/chartex" xmlns:cx3="http://schemas.microsoft.com/office/drawing/2016/5/9/chartex" xmlns:cx4="http://schemas.microsoft.com/office/drawing/2016/5/10/chartex" xmlns:cx5="http://schemas.microsoft.com/office/drawing/2016/5/11/chartex" xmlns:cx6="http://schemas.microsoft.com/office/drawing/2016/5/12/chartex" xmlns:cx7="http://schemas.microsoft.com/office/drawing/2016/5/13/chartex" xmlns:cx8="http://schemas.microsoft.com/office/drawing/2016/5/14/chartex" xmlns:mc="http://schemas.openxmlformats.org/markup-compatibility/2006" xmlns:aink="http://schemas.microsoft.com/office/drawing/2016/ink" xmlns:am3d="http://schemas.microsoft.com/office/drawing/2017/model3d" xmlns:o="urn:schemas-microsoft-com:office:office" xmlns:r="http://schemas.openxmlformats.org/officeDocument/2006/relationships" xmlns:m="http://schemas.openxmlformats.org/officeDocument/2006/math" xmlns:v="urn:schemas-microsoft-com:vml" xmlns:wp14="http://schemas.microsoft.com/office/word/2010/wordprocessingDrawing" xmlns:wp="http://schemas.openxmlformats.org/drawingml/2006/wordprocessingDrawing" xmlns:w10="urn:schemas-microsoft-com:office:word" xmlns:w="http://schemas.openxmlformats.org/wordprocessingml/2006/main" xmlns:w14="http://schemas.microsoft.com/office/word/2010/wordml" xmlns:w15="http://schemas.microsoft.com/office/word/2012/wordml" xmlns:w16cex="http://schemas.microsoft.com/office/word/2018/wordml/cex" xmlns:w16cid="http://schemas.microsoft.com/office/word/2016/wordml/cid" xmlns:w16="http://schemas.microsoft.com/office/word/2018/wordml" xmlns:w16sdtdh="http://schemas.microsoft.com/office/word/2020/wordml/sdtdatahash" xmlns:w16se="http://schemas.microsoft.com/office/word/2015/wordml/symex" xmlns:wpg="http://schemas.microsoft.com/office/word/2010/wordprocessingGroup" xmlns:wpi="http://schemas.microsoft.com/office/word/2010/wordprocessingInk" xmlns:wne="http://schemas.microsoft.com/office/word/2006/wordml" xmlns:wps="http://schemas.microsoft.com/office/word/2010/wordprocessingShape" mc:Ignorable="w14 w15 w16se w16cid w16 w16cex w16sdtdh wp14">
   <w:abstractNum w:abstractNumId="0" w15:restartNumberingAfterBreak="0">
     <w:nsid w:val="FFFFFF7D"/>
     <w:multiLevelType w:val="singleLevel"/>
@@ -6076,7 +6183,7 @@
 </file>
 
 <file path=word/styles.xml><?xml version="1.0" encoding="utf-8"?>
-<w:styles xmlns:mc="http://schemas.openxmlformats.org/markup-compatibility/2006" xmlns:r="http://schemas.openxmlformats.org/officeDocument/2006/relationships" xmlns:w="http://schemas.openxmlformats.org/wordprocessingml/2006/main" xmlns:w14="http://schemas.microsoft.com/office/word/2010/wordml" xmlns:w15="http://schemas.microsoft.com/office/word/2012/wordml" xmlns:w16cex="http://schemas.microsoft.com/office/word/2018/wordml/cex" xmlns:w16cid="http://schemas.microsoft.com/office/word/2016/wordml/cid" xmlns:w16="http://schemas.microsoft.com/office/word/2018/wordml" xmlns:w16se="http://schemas.microsoft.com/office/word/2015/wordml/symex" mc:Ignorable="w14 w15 w16se w16cid w16 w16cex">
+<w:styles xmlns:mc="http://schemas.openxmlformats.org/markup-compatibility/2006" xmlns:r="http://schemas.openxmlformats.org/officeDocument/2006/relationships" xmlns:w="http://schemas.openxmlformats.org/wordprocessingml/2006/main" xmlns:w14="http://schemas.microsoft.com/office/word/2010/wordml" xmlns:w15="http://schemas.microsoft.com/office/word/2012/wordml" xmlns:w16cex="http://schemas.microsoft.com/office/word/2018/wordml/cex" xmlns:w16cid="http://schemas.microsoft.com/office/word/2016/wordml/cid" xmlns:w16="http://schemas.microsoft.com/office/word/2018/wordml" xmlns:w16sdtdh="http://schemas.microsoft.com/office/word/2020/wordml/sdtdatahash" xmlns:w16se="http://schemas.microsoft.com/office/word/2015/wordml/symex" mc:Ignorable="w14 w15 w16se w16cid w16 w16cex w16sdtdh">
   <w:docDefaults>
     <w:rPrDefault>
       <w:rPr>
@@ -11423,25 +11530,25 @@
 </a:theme>
 </file>
 
-<file path=customXml/item1.xml><?xml version="1.0" encoding="utf-8"?>
+<file path=customXml/item1.xml>��< ? x m l   v e r s i o n = " 1 . 0 "   e n c o d i n g = " u t f - 1 6 " ? > < K a p i s h F i l e n a m e T o U r i M a p p i n g s   x m l n s : x s i = " h t t p : / / w w w . w 3 . o r g / 2 0 0 1 / X M L S c h e m a - i n s t a n c e "   x m l n s : x s d = " h t t p : / / w w w . w 3 . o r g / 2 0 0 1 / X M L S c h e m a " / > 
+</file>
+
+<file path=customXml/item2.xml><?xml version="1.0" encoding="utf-8"?>
 <b:Sources xmlns:b="http://schemas.openxmlformats.org/officeDocument/2006/bibliography" xmlns="http://schemas.openxmlformats.org/officeDocument/2006/bibliography" SelectedStyle="\APA.XSL" StyleName="APA"/>
 </file>
 
-<file path=customXml/item2.xml>��< ? x m l   v e r s i o n = " 1 . 0 "   e n c o d i n g = " u t f - 1 6 " ? > < K a p i s h F i l e n a m e T o U r i M a p p i n g s   x m l n s : x s i = " h t t p : / / w w w . w 3 . o r g / 2 0 0 1 / X M L S c h e m a - i n s t a n c e "   x m l n s : x s d = " h t t p : / / w w w . w 3 . o r g / 2 0 0 1 / X M L S c h e m a " / > 
+<file path=customXml/itemProps1.xml><?xml version="1.0" encoding="utf-8"?>
+<ds:datastoreItem xmlns:ds="http://schemas.openxmlformats.org/officeDocument/2006/customXml" ds:itemID="{1DA566B9-5E46-4174-9026-296BC629CBD2}">
+  <ds:schemaRefs>
+    <ds:schemaRef ds:uri="http://www.w3.org/2001/XMLSchema"/>
+  </ds:schemaRefs>
+</ds:datastoreItem>
 </file>
 
-<file path=customXml/itemProps1.xml><?xml version="1.0" encoding="utf-8"?>
+<file path=customXml/itemProps2.xml><?xml version="1.0" encoding="utf-8"?>
 <ds:datastoreItem xmlns:ds="http://schemas.openxmlformats.org/officeDocument/2006/customXml" ds:itemID="{F277B413-49AB-40DA-A52D-6B846B8D2677}">
   <ds:schemaRefs>
     <ds:schemaRef ds:uri="http://schemas.openxmlformats.org/officeDocument/2006/bibliography"/>
   </ds:schemaRefs>
 </ds:datastoreItem>
-</file>
-
-<file path=customXml/itemProps2.xml><?xml version="1.0" encoding="utf-8"?>
-<ds:datastoreItem xmlns:ds="http://schemas.openxmlformats.org/officeDocument/2006/customXml" ds:itemID="{1DA566B9-5E46-4174-9026-296BC629CBD2}">
-  <ds:schemaRefs>
-    <ds:schemaRef ds:uri="http://www.w3.org/2001/XMLSchema"/>
-  </ds:schemaRefs>
-</ds:datastoreItem>
 </file>
</xml_diff>